<commit_message>
Add interpolation for missing day and for missing time at simulation end due to GMT shift.
</commit_message>
<xml_diff>
--- a/Hawaii Weather Research Forecast Model Data Processing Instructions.docx
+++ b/Hawaii Weather Research Forecast Model Data Processing Instructions.docx
@@ -11,8 +11,6 @@
           <w:szCs w:val="28"/>
         </w:rPr>
       </w:pPr>
-      <w:bookmarkStart w:id="0" w:name="_GoBack"/>
-      <w:bookmarkEnd w:id="0"/>
       <w:r>
         <w:rPr>
           <w:b/>
@@ -30,7 +28,7 @@
           <w:bCs/>
         </w:rPr>
       </w:pPr>
-      <w:commentRangeStart w:id="1"/>
+      <w:commentRangeStart w:id="0"/>
       <w:r>
         <w:rPr>
           <w:b/>
@@ -38,7 +36,7 @@
         </w:rPr>
         <w:t xml:space="preserve">Alexander Keyel, </w:t>
       </w:r>
-      <w:hyperlink r:id="rId4" w:history="1">
+      <w:hyperlink r:id="rId5" w:history="1">
         <w:r>
           <w:rPr>
             <w:rStyle w:val="Hyperlink"/>
@@ -48,12 +46,12 @@
           <w:t>akeyel@albany.edu</w:t>
         </w:r>
       </w:hyperlink>
-      <w:commentRangeEnd w:id="1"/>
-      <w:r>
-        <w:rPr>
-          <w:rStyle w:val="CommentReference"/>
-        </w:rPr>
-        <w:commentReference w:id="1"/>
+      <w:commentRangeEnd w:id="0"/>
+      <w:r>
+        <w:rPr>
+          <w:rStyle w:val="CommentReference"/>
+        </w:rPr>
+        <w:commentReference w:id="0"/>
       </w:r>
     </w:p>
     <w:p>
@@ -79,16 +77,16 @@
       <w:r>
         <w:t xml:space="preserve"> </w:t>
       </w:r>
-      <w:commentRangeStart w:id="2"/>
+      <w:commentRangeStart w:id="1"/>
       <w:r>
         <w:t>10.X</w:t>
       </w:r>
-      <w:commentRangeEnd w:id="2"/>
-      <w:r>
-        <w:rPr>
-          <w:rStyle w:val="CommentReference"/>
-        </w:rPr>
-        <w:commentReference w:id="2"/>
+      <w:commentRangeEnd w:id="1"/>
+      <w:r>
+        <w:rPr>
+          <w:rStyle w:val="CommentReference"/>
+        </w:rPr>
+        <w:commentReference w:id="1"/>
       </w:r>
       <w:r>
         <w:t xml:space="preserve">. </w:t>
@@ -102,7 +100,7 @@
       <w:r>
         <w:t xml:space="preserve"> (</w:t>
       </w:r>
-      <w:hyperlink r:id="rId9" w:history="1">
+      <w:hyperlink r:id="rId10" w:history="1">
         <w:r>
           <w:rPr>
             <w:rStyle w:val="Hyperlink"/>
@@ -135,12 +133,9 @@
     <w:p/>
     <w:p>
       <w:r>
-        <w:t>All scripts (and this User’s Manual!) are available on GitHub</w:t>
-      </w:r>
-      <w:r>
-        <w:t xml:space="preserve">: </w:t>
-      </w:r>
-      <w:hyperlink r:id="rId10" w:history="1">
+        <w:t xml:space="preserve">All scripts (and this User’s Manual!) are available on GitHub: </w:t>
+      </w:r>
+      <w:hyperlink r:id="rId11" w:history="1">
         <w:r>
           <w:rPr>
             <w:rStyle w:val="Hyperlink"/>
@@ -148,166 +143,336 @@
           <w:t>www.github.com/akeyel/HI_WRF</w:t>
         </w:r>
       </w:hyperlink>
+      <w:commentRangeStart w:id="2"/>
+      <w:r>
+        <w:t>.</w:t>
+      </w:r>
+      <w:commentRangeEnd w:id="2"/>
+      <w:r>
+        <w:rPr>
+          <w:rStyle w:val="CommentReference"/>
+        </w:rPr>
+        <w:commentReference w:id="2"/>
+      </w:r>
+    </w:p>
+    <w:p>
+      <w:r>
+        <w:t>In file names, o</w:t>
+      </w:r>
+      <w:r>
+        <w:t xml:space="preserve">k indicates Oahu/Kauai and hm indicates Hawaii Big Island and Maui. Unfortunately the data conventions for the download differ between the two sets of islands, but once they are converted to daily files, the </w:t>
+      </w:r>
+      <w:r>
+        <w:t>four islands should all use the same processing steps.</w:t>
+      </w:r>
+    </w:p>
+    <w:p/>
+    <w:p>
+      <w:pPr>
+        <w:pStyle w:val="Heading2"/>
+      </w:pPr>
+      <w:r>
+        <w:t>Processing Notes</w:t>
+      </w:r>
+    </w:p>
+    <w:p>
+      <w:pPr>
+        <w:pStyle w:val="ListParagraph"/>
+        <w:numPr>
+          <w:ilvl w:val="0"/>
+          <w:numId w:val="1"/>
+        </w:numPr>
+      </w:pPr>
+      <w:r>
+        <w:t>January 1 1996 was missing from the present day runs.</w:t>
+      </w:r>
+    </w:p>
+    <w:p>
+      <w:pPr>
+        <w:pStyle w:val="ListParagraph"/>
+        <w:numPr>
+          <w:ilvl w:val="1"/>
+          <w:numId w:val="1"/>
+        </w:numPr>
+      </w:pPr>
+      <w:r>
+        <w:t>For rainfall, t</w:t>
+      </w:r>
+      <w:r>
+        <w:t xml:space="preserve">his day </w:t>
+      </w:r>
+      <w:r>
+        <w:t>was interpolated by</w:t>
+      </w:r>
+      <w:r>
+        <w:t xml:space="preserve"> assigning the rainfall that fell</w:t>
+      </w:r>
+      <w:r>
+        <w:t xml:space="preserve"> on Jan 1 and Jan 2</w:t>
+      </w:r>
+      <w:r>
+        <w:t xml:space="preserve"> over</w:t>
+      </w:r>
+      <w:r>
+        <w:t xml:space="preserve"> the two day period evenly to the intervening hours</w:t>
+      </w:r>
+      <w:r>
+        <w:t xml:space="preserve">. </w:t>
+      </w:r>
+    </w:p>
+    <w:p>
+      <w:pPr>
+        <w:pStyle w:val="ListParagraph"/>
+        <w:numPr>
+          <w:ilvl w:val="0"/>
+          <w:numId w:val="1"/>
+        </w:numPr>
+      </w:pPr>
+      <w:r>
+        <w:t>Data were processed on Hawaii time rather than GMT time.</w:t>
+      </w:r>
+    </w:p>
+    <w:p>
+      <w:pPr>
+        <w:pStyle w:val="ListParagraph"/>
+        <w:numPr>
+          <w:ilvl w:val="1"/>
+          <w:numId w:val="1"/>
+        </w:numPr>
+      </w:pPr>
+      <w:r>
+        <w:t>Due to the GMT offset of 10 hours, the last year was missing 10 time steps.</w:t>
+      </w:r>
+    </w:p>
+    <w:p>
+      <w:pPr>
+        <w:pStyle w:val="ListParagraph"/>
+        <w:numPr>
+          <w:ilvl w:val="1"/>
+          <w:numId w:val="1"/>
+        </w:numPr>
+      </w:pPr>
+      <w:r>
+        <w:t>These tim</w:t>
+      </w:r>
+      <w:r>
+        <w:t xml:space="preserve">esteps were filled in using the </w:t>
+      </w:r>
+      <w:r>
+        <w:t>364</w:t>
+      </w:r>
+      <w:r>
+        <w:rPr>
+          <w:vertAlign w:val="superscript"/>
+        </w:rPr>
+        <w:t>th</w:t>
+      </w:r>
+      <w:r>
+        <w:t xml:space="preserve"> day of the 2009 run to capture recent synoptic conditions</w:t>
+      </w:r>
+      <w:r>
+        <w:t>.</w:t>
+      </w:r>
+    </w:p>
+    <w:p/>
+    <w:p>
+      <w:pPr>
+        <w:pStyle w:val="Heading2"/>
+      </w:pPr>
+      <w:r>
+        <w:t>Overview of Scripts</w:t>
+      </w:r>
+    </w:p>
+    <w:p>
+      <w:pPr>
+        <w:ind w:left="1080" w:hanging="1080"/>
+      </w:pPr>
       <w:commentRangeStart w:id="3"/>
+      <w:proofErr w:type="spellStart"/>
+      <w:r>
+        <w:t>Workflow.R</w:t>
+      </w:r>
+      <w:commentRangeEnd w:id="3"/>
+      <w:proofErr w:type="spellEnd"/>
+      <w:r>
+        <w:rPr>
+          <w:rStyle w:val="CommentReference"/>
+        </w:rPr>
+        <w:commentReference w:id="3"/>
+      </w:r>
+      <w:r>
+        <w:t xml:space="preserve"> This is the main script</w:t>
+      </w:r>
+      <w:r>
+        <w:t xml:space="preserve"> for processing the 2D data</w:t>
+      </w:r>
+      <w:r>
+        <w:t xml:space="preserve">. It will call other </w:t>
+      </w:r>
+      <w:r>
+        <w:t>scripts in the required order. It is best run interactively with one section at a time</w:t>
+      </w:r>
+      <w:r>
+        <w:t>, as sometimes a step will result in error or may take some time for processing, in which case it may need to be re-run or corrected before attempting the next step.</w:t>
+      </w:r>
+      <w:r>
+        <w:t xml:space="preserve"> See 2D Data below for details on the scripts used by this workflow.</w:t>
+      </w:r>
+    </w:p>
+    <w:p>
+      <w:pPr>
+        <w:ind w:left="1080" w:hanging="1080"/>
+      </w:pPr>
+      <w:proofErr w:type="spellStart"/>
+      <w:r>
+        <w:t>Variables.R</w:t>
+      </w:r>
+      <w:proofErr w:type="spellEnd"/>
+      <w:r>
+        <w:t xml:space="preserve">: This script provides an overview of the 2D variables in the WRF file available for use. </w:t>
+      </w:r>
+    </w:p>
+    <w:p>
+      <w:pPr>
+        <w:ind w:left="1080" w:hanging="1080"/>
+      </w:pPr>
+      <w:proofErr w:type="spellStart"/>
+      <w:r>
+        <w:t>Workflow_hlpr.R</w:t>
+      </w:r>
+      <w:proofErr w:type="spellEnd"/>
+      <w:r>
+        <w:t xml:space="preserve"> This script contains the functions used by the other scripts. It is best navigated by searching for the desired function, as the functions are present in no particular order</w:t>
+      </w:r>
+      <w:r>
+        <w:t>, and I navigate it using the search option.</w:t>
+      </w:r>
+    </w:p>
+    <w:p/>
+    <w:p>
+      <w:pPr>
+        <w:pStyle w:val="Heading2"/>
+      </w:pPr>
+      <w:r>
+        <w:t>2D Data</w:t>
+      </w:r>
+    </w:p>
+    <w:p>
+      <w:r>
+        <w:t xml:space="preserve">To download the precipitation data, the workflow is laid out in </w:t>
+      </w:r>
+      <w:commentRangeStart w:id="4"/>
+      <w:proofErr w:type="spellStart"/>
+      <w:r>
+        <w:t>Workflow_ppt.R</w:t>
+      </w:r>
+      <w:commentRangeEnd w:id="4"/>
+      <w:proofErr w:type="spellEnd"/>
+      <w:r>
+        <w:rPr>
+          <w:rStyle w:val="CommentReference"/>
+        </w:rPr>
+        <w:commentReference w:id="4"/>
+      </w:r>
       <w:r>
         <w:t>.</w:t>
       </w:r>
-      <w:commentRangeEnd w:id="3"/>
-      <w:r>
-        <w:rPr>
-          <w:rStyle w:val="CommentReference"/>
-        </w:rPr>
-        <w:commentReference w:id="3"/>
-      </w:r>
-    </w:p>
-    <w:p>
-      <w:r>
-        <w:t>In file names, o</w:t>
-      </w:r>
-      <w:r>
-        <w:t xml:space="preserve">k indicates Oahu/Kauai and hm indicates Hawaii Big Island and Maui. Unfortunately the data conventions for the download differ between the two sets of islands, but once they are converted to daily files, the </w:t>
-      </w:r>
-      <w:r>
-        <w:t>four islands should all use the same processing steps.</w:t>
+    </w:p>
+    <w:p>
+      <w:r>
+        <w:t xml:space="preserve">The workflow will need to be run separately for each </w:t>
+      </w:r>
+      <w:commentRangeStart w:id="5"/>
+      <w:r>
+        <w:t>island</w:t>
+      </w:r>
+      <w:commentRangeEnd w:id="5"/>
+      <w:r>
+        <w:rPr>
+          <w:rStyle w:val="CommentReference"/>
+        </w:rPr>
+        <w:commentReference w:id="5"/>
+      </w:r>
+      <w:r>
+        <w:t xml:space="preserve">. </w:t>
       </w:r>
     </w:p>
     <w:p/>
     <w:p>
-      <w:pPr>
-        <w:pStyle w:val="Heading2"/>
-      </w:pPr>
-      <w:r>
-        <w:t>Processing Notes</w:t>
-      </w:r>
-    </w:p>
-    <w:p>
-      <w:r>
-        <w:t xml:space="preserve">January 1 1996 was missing from the present day runs. This day </w:t>
-      </w:r>
-      <w:r>
-        <w:t xml:space="preserve">was interpolated by </w:t>
-      </w:r>
-      <w:r>
-        <w:rPr>
-          <w:highlight w:val="yellow"/>
-        </w:rPr>
-        <w:t>XXXX</w:t>
-      </w:r>
-      <w:r>
-        <w:t xml:space="preserve">. </w:t>
-      </w:r>
-    </w:p>
-    <w:p>
-      <w:r>
-        <w:t>Data were processed on Hawaii time rather than GMT time. Due to the GMT offset of 10 hours, the last year was missing 10 time steps. These tim</w:t>
-      </w:r>
-      <w:r>
-        <w:t>esteps were filled in using the un-used data from the beginning of the simulation.</w:t>
-      </w:r>
-    </w:p>
-    <w:p/>
-    <w:p>
-      <w:pPr>
-        <w:pStyle w:val="Heading2"/>
-      </w:pPr>
-      <w:r>
-        <w:t>Overview of Scripts</w:t>
-      </w:r>
-    </w:p>
-    <w:p>
-      <w:pPr>
-        <w:ind w:left="1080" w:hanging="1080"/>
-      </w:pPr>
-      <w:commentRangeStart w:id="4"/>
-      <w:r>
-        <w:t>Workflow.R</w:t>
-      </w:r>
-      <w:commentRangeEnd w:id="4"/>
-      <w:r>
-        <w:rPr>
-          <w:rStyle w:val="CommentReference"/>
-        </w:rPr>
-        <w:commentReference w:id="4"/>
-      </w:r>
-      <w:r>
-        <w:t xml:space="preserve"> This is the main script</w:t>
-      </w:r>
-      <w:r>
-        <w:t xml:space="preserve"> for processing the 2D data</w:t>
-      </w:r>
-      <w:r>
-        <w:t xml:space="preserve">. It will call other </w:t>
-      </w:r>
-      <w:r>
-        <w:t>scripts in the required order. It is best run interactively with one section at a time</w:t>
-      </w:r>
-      <w:r>
-        <w:t>, as sometimes a step will result in error or may take some time for processing, in which case it may need to be re-run or corrected before attempting the next step.</w:t>
-      </w:r>
-      <w:r>
-        <w:t xml:space="preserve"> See 2D Data below for details on the scripts used by this workflow.</w:t>
-      </w:r>
-    </w:p>
-    <w:p>
-      <w:pPr>
-        <w:ind w:left="1080" w:hanging="1080"/>
-      </w:pPr>
-      <w:r>
-        <w:t>Variables.R</w:t>
-      </w:r>
-      <w:r>
-        <w:t xml:space="preserve">: This script provides an overview of the 2D variables in the WRF file available for use. </w:t>
-      </w:r>
-    </w:p>
-    <w:p>
-      <w:pPr>
-        <w:ind w:left="1080" w:hanging="1080"/>
-      </w:pPr>
+      <w:r>
+        <w:t>The workflow consists of the following major tasks:</w:t>
+      </w:r>
+    </w:p>
+    <w:p>
+      <w:r>
+        <w:t>Load Functions</w:t>
+      </w:r>
+      <w:r>
+        <w:t>: (</w:t>
+      </w:r>
+      <w:proofErr w:type="spellStart"/>
       <w:r>
         <w:t>Workflow_hlpr.R</w:t>
       </w:r>
-      <w:r>
-        <w:t xml:space="preserve"> This script contains the functions used by the other scripts. It is best navigated by searching for the desired function, as the functions are present in no particular order</w:t>
-      </w:r>
-      <w:r>
-        <w:t>, and I navigate it using the search option.</w:t>
-      </w:r>
-    </w:p>
-    <w:p/>
-    <w:p>
-      <w:pPr>
-        <w:pStyle w:val="Heading2"/>
-      </w:pPr>
-      <w:r>
-        <w:t>2D Data</w:t>
-      </w:r>
-    </w:p>
-    <w:p>
-      <w:r>
-        <w:t xml:space="preserve">To download the precipitation data, the workflow is laid out in </w:t>
-      </w:r>
-      <w:commentRangeStart w:id="5"/>
-      <w:r>
-        <w:t>Workflow_ppt.R</w:t>
-      </w:r>
-      <w:commentRangeEnd w:id="5"/>
-      <w:r>
-        <w:rPr>
-          <w:rStyle w:val="CommentReference"/>
-        </w:rPr>
-        <w:commentReference w:id="5"/>
-      </w:r>
-      <w:r>
-        <w:t>.</w:t>
-      </w:r>
-    </w:p>
-    <w:p>
-      <w:r>
-        <w:t xml:space="preserve">The workflow will need to be run separately for each </w:t>
+      <w:proofErr w:type="spellEnd"/>
+      <w:r>
+        <w:t>)</w:t>
+      </w:r>
+      <w:r>
+        <w:t>, loads functions into memory but does not perform any actions</w:t>
+      </w:r>
+    </w:p>
+    <w:p>
+      <w:r>
+        <w:t>Load Settings</w:t>
+      </w:r>
+      <w:r>
+        <w:t xml:space="preserve"> (</w:t>
+      </w:r>
+      <w:r>
+        <w:t xml:space="preserve">e.g., 000b_PrecipSettings.R) </w:t>
+      </w:r>
+      <w:r>
+        <w:t xml:space="preserve">Runs a settings file, </w:t>
+      </w:r>
+      <w:r>
+        <w:t>, which contains instructions on how to run the rest of the processing. This will load variables into the active session.</w:t>
+      </w:r>
+    </w:p>
+    <w:p>
+      <w:r>
+        <w:t>Make a grid (was only run once, no need to run again) #**# Pull out into a separate script then!</w:t>
+      </w:r>
+    </w:p>
+    <w:p>
+      <w:r>
+        <w:lastRenderedPageBreak/>
+        <w:t>Download the</w:t>
+      </w:r>
+      <w:r>
+        <w:t xml:space="preserve"> chosen</w:t>
+      </w:r>
+      <w:r>
+        <w:t xml:space="preserve"> variable</w:t>
+      </w:r>
+      <w:r>
+        <w:t>(s)</w:t>
+      </w:r>
+      <w:r>
+        <w:t xml:space="preserve"> for each </w:t>
+      </w:r>
+      <w:r>
+        <w:t>scenario</w:t>
+      </w:r>
+      <w:r>
+        <w:t xml:space="preserve"> (0000_Data_Downloader.R). Downloads the data for an island. </w:t>
+      </w:r>
+      <w:r>
+        <w:t xml:space="preserve">The speed of this script will depend on your internet connection, and may take several hours per island and scenario. The resulting data download may be large </w:t>
       </w:r>
       <w:commentRangeStart w:id="6"/>
       <w:r>
-        <w:t>island</w:t>
+        <w:t>(10’s of GB)</w:t>
       </w:r>
       <w:commentRangeEnd w:id="6"/>
       <w:r>
@@ -316,116 +481,51 @@
         </w:rPr>
         <w:commentReference w:id="6"/>
       </w:r>
-      <w:r>
-        <w:t xml:space="preserve">. </w:t>
-      </w:r>
-    </w:p>
-    <w:p/>
-    <w:p>
-      <w:r>
-        <w:t>The workflow consists of the following major tasks:</w:t>
-      </w:r>
-    </w:p>
-    <w:p>
-      <w:r>
-        <w:t>Load Functions</w:t>
-      </w:r>
-      <w:r>
-        <w:t>: (</w:t>
-      </w:r>
-      <w:r>
-        <w:t>Workflow_hlpr.R</w:t>
+    </w:p>
+    <w:p>
+      <w:r>
+        <w:t>#**# DO WE NEED AN ANNUAL HOURLY FILE? #**#</w:t>
+      </w:r>
+    </w:p>
+    <w:p>
+      <w:r>
+        <w:t xml:space="preserve">Process the downloaded hourly data into </w:t>
+      </w:r>
+      <w:r>
+        <w:t>a daily file</w:t>
+      </w:r>
+      <w:r>
+        <w:t xml:space="preserve"> (</w:t>
+      </w:r>
+      <w:commentRangeStart w:id="7"/>
+      <w:r>
+        <w:t>001c_ExtractAnnual_hm.R</w:t>
+      </w:r>
+      <w:commentRangeEnd w:id="7"/>
+      <w:r>
+        <w:rPr>
+          <w:rStyle w:val="CommentReference"/>
+        </w:rPr>
+        <w:commentReference w:id="7"/>
       </w:r>
       <w:r>
         <w:t>)</w:t>
       </w:r>
-      <w:r>
-        <w:t>, loads functions into memory but does not perform any actions</w:t>
-      </w:r>
-    </w:p>
-    <w:p>
-      <w:r>
-        <w:t>Load Settings</w:t>
+    </w:p>
+    <w:p>
+      <w:r>
+        <w:t>Convert the daily files to .csv format</w:t>
       </w:r>
       <w:r>
         <w:t xml:space="preserve"> (</w:t>
       </w:r>
-      <w:r>
-        <w:t>e.g., 000b_PrecipSettings.R</w:t>
-      </w:r>
-      <w:r>
-        <w:t xml:space="preserve">) </w:t>
-      </w:r>
-      <w:r>
-        <w:t xml:space="preserve">Runs a settings file, </w:t>
-      </w:r>
-      <w:r>
-        <w:t>, which contains instructions on how to run the rest of the processing. This will load variables into the active session.</w:t>
-      </w:r>
-    </w:p>
-    <w:p>
-      <w:r>
-        <w:t>Make a grid (was only run once, no need to run again) #**# Pull out into a separate script then!</w:t>
-      </w:r>
-    </w:p>
-    <w:p>
-      <w:r>
-        <w:t>Download the</w:t>
-      </w:r>
-      <w:r>
-        <w:t xml:space="preserve"> chosen</w:t>
-      </w:r>
-      <w:r>
-        <w:t xml:space="preserve"> variable</w:t>
-      </w:r>
-      <w:r>
-        <w:t>(s)</w:t>
-      </w:r>
-      <w:r>
-        <w:t xml:space="preserve"> for each </w:t>
-      </w:r>
-      <w:r>
-        <w:t>scenario</w:t>
-      </w:r>
-      <w:r>
-        <w:t xml:space="preserve"> (0000_Data_Downloader.R). Downloads the data for an island. </w:t>
-      </w:r>
-      <w:r>
-        <w:t xml:space="preserve">The speed of this script will depend on your internet connection, and may take several hours per island and scenario. The resulting data download may be large </w:t>
-      </w:r>
-      <w:commentRangeStart w:id="7"/>
-      <w:r>
-        <w:t>(10’s of GB)</w:t>
-      </w:r>
-      <w:commentRangeEnd w:id="7"/>
-      <w:r>
-        <w:rPr>
-          <w:rStyle w:val="CommentReference"/>
-        </w:rPr>
-        <w:commentReference w:id="7"/>
-      </w:r>
-    </w:p>
-    <w:p>
-      <w:r>
-        <w:t>#**# DO WE NEED AN ANNUAL HOURLY FILE? #**#</w:t>
-      </w:r>
-    </w:p>
-    <w:p>
-      <w:r>
-        <w:lastRenderedPageBreak/>
-        <w:t xml:space="preserve">Process the downloaded hourly data into </w:t>
-      </w:r>
-      <w:r>
-        <w:t>a daily file</w:t>
-      </w:r>
-      <w:r>
-        <w:t xml:space="preserve"> (</w:t>
-      </w:r>
       <w:commentRangeStart w:id="8"/>
-      <w:r>
-        <w:t>001c_ExtractAnnual_hm.R</w:t>
+      <w:proofErr w:type="spellStart"/>
+      <w:r>
+        <w:t>Daily_to_geotif.R</w:t>
       </w:r>
       <w:commentRangeEnd w:id="8"/>
+      <w:proofErr w:type="spellEnd"/>
       <w:r>
         <w:rPr>
           <w:rStyle w:val="CommentReference"/>
@@ -438,46 +538,40 @@
     </w:p>
     <w:p>
       <w:r>
-        <w:t>Convert the daily files to .csv format</w:t>
-      </w:r>
-      <w:r>
-        <w:t xml:space="preserve"> (</w:t>
-      </w:r>
-      <w:commentRangeStart w:id="9"/>
-      <w:r>
-        <w:t>Daily_to_geotif.R</w:t>
-      </w:r>
-      <w:commentRangeEnd w:id="9"/>
-      <w:r>
-        <w:rPr>
-          <w:rStyle w:val="CommentReference"/>
-        </w:rPr>
-        <w:commentReference w:id="9"/>
-      </w:r>
+        <w:t>Convert the .csv format to raster using ArcGIS</w:t>
+      </w:r>
+      <w:r>
+        <w:t xml:space="preserve"> tool </w:t>
+      </w:r>
+      <w:r>
+        <w:t>003c_CSV_to_Rainfall_Atlas_Daily.py</w:t>
+      </w:r>
+      <w:r>
+        <w:t xml:space="preserve"> (add the ArcGIS Toolbox and the script tool should be available)</w:t>
+      </w:r>
+    </w:p>
+    <w:p>
+      <w:r>
+        <w:t xml:space="preserve">Process the daily data into aggregates (monthly and annual </w:t>
+      </w:r>
+      <w:proofErr w:type="spellStart"/>
+      <w:r>
+        <w:t>climatologies</w:t>
+      </w:r>
+      <w:proofErr w:type="spellEnd"/>
       <w:r>
         <w:t>)</w:t>
       </w:r>
-    </w:p>
-    <w:p>
-      <w:r>
-        <w:t>Convert the .csv format to raster using ArcGIS</w:t>
-      </w:r>
-      <w:r>
-        <w:t xml:space="preserve"> tool </w:t>
-      </w:r>
-      <w:r>
-        <w:t>003c_CSV_to_Rainfall_Atlas_Daily.py</w:t>
-      </w:r>
-      <w:r>
-        <w:t xml:space="preserve"> (add the ArcGIS Toolbox and the script tool should be available)</w:t>
-      </w:r>
-    </w:p>
-    <w:p>
-      <w:r>
-        <w:t>Process the daily data into aggregates (monthly and annual climatologies)</w:t>
-      </w:r>
-      <w:r>
-        <w:t xml:space="preserve"> (#**# ProcessAnnual? Needs re-evaluation now that daily files are created differently)</w:t>
+      <w:r>
+        <w:t xml:space="preserve"> (#**# </w:t>
+      </w:r>
+      <w:proofErr w:type="spellStart"/>
+      <w:r>
+        <w:t>ProcessAnnual</w:t>
+      </w:r>
+      <w:proofErr w:type="spellEnd"/>
+      <w:r>
+        <w:t>? Needs re-evaluation now that daily files are created differently)</w:t>
       </w:r>
     </w:p>
     <w:p/>
@@ -505,7 +599,7 @@
           <w:bCs/>
         </w:rPr>
       </w:pPr>
-      <w:commentRangeStart w:id="10"/>
+      <w:commentRangeStart w:id="9"/>
       <w:r>
         <w:rPr>
           <w:b/>
@@ -520,12 +614,12 @@
         </w:rPr>
         <w:t>?</w:t>
       </w:r>
-      <w:commentRangeEnd w:id="10"/>
-      <w:r>
-        <w:rPr>
-          <w:rStyle w:val="CommentReference"/>
-        </w:rPr>
-        <w:commentReference w:id="10"/>
+      <w:commentRangeEnd w:id="9"/>
+      <w:r>
+        <w:rPr>
+          <w:rStyle w:val="CommentReference"/>
+        </w:rPr>
+        <w:commentReference w:id="9"/>
       </w:r>
     </w:p>
     <w:p>
@@ -608,7 +702,7 @@
 
 <file path=word/comments.xml><?xml version="1.0" encoding="utf-8"?>
 <w:comments xmlns:wpc="http://schemas.microsoft.com/office/word/2010/wordprocessingCanvas" xmlns:cx="http://schemas.microsoft.com/office/drawing/2014/chartex" xmlns:cx1="http://schemas.microsoft.com/office/drawing/2015/9/8/chartex" xmlns:cx2="http://schemas.microsoft.com/office/drawing/2015/10/21/chartex" xmlns:cx3="http://schemas.microsoft.com/office/drawing/2016/5/9/chartex" xmlns:cx4="http://schemas.microsoft.com/office/drawing/2016/5/10/chartex" xmlns:cx5="http://schemas.microsoft.com/office/drawing/2016/5/11/chartex" xmlns:cx6="http://schemas.microsoft.com/office/drawing/2016/5/12/chartex" xmlns:cx7="http://schemas.microsoft.com/office/drawing/2016/5/13/chartex" xmlns:cx8="http://schemas.microsoft.com/office/drawing/2016/5/14/chartex" xmlns:mc="http://schemas.openxmlformats.org/markup-compatibility/2006" xmlns:aink="http://schemas.microsoft.com/office/drawing/2016/ink" xmlns:am3d="http://schemas.microsoft.com/office/drawing/2017/model3d" xmlns:o="urn:schemas-microsoft-com:office:office" xmlns:oel="http://schemas.microsoft.com/office/2019/extlst" xmlns:r="http://schemas.openxmlformats.org/officeDocument/2006/relationships" xmlns:m="http://schemas.openxmlformats.org/officeDocument/2006/math" xmlns:v="urn:schemas-microsoft-com:vml" xmlns:wp14="http://schemas.microsoft.com/office/word/2010/wordprocessingDrawing" xmlns:wp="http://schemas.openxmlformats.org/drawingml/2006/wordprocessingDrawing" xmlns:w10="urn:schemas-microsoft-com:office:word" xmlns:w="http://schemas.openxmlformats.org/wordprocessingml/2006/main" xmlns:w14="http://schemas.microsoft.com/office/word/2010/wordml" xmlns:w15="http://schemas.microsoft.com/office/word/2012/wordml" xmlns:w16cex="http://schemas.microsoft.com/office/word/2018/wordml/cex" xmlns:w16cid="http://schemas.microsoft.com/office/word/2016/wordml/cid" xmlns:w16="http://schemas.microsoft.com/office/word/2018/wordml" xmlns:w16sdtdh="http://schemas.microsoft.com/office/word/2020/wordml/sdtdatahash" xmlns:w16se="http://schemas.microsoft.com/office/word/2015/wordml/symex" xmlns:wpg="http://schemas.microsoft.com/office/word/2010/wordprocessingGroup" xmlns:wpi="http://schemas.microsoft.com/office/word/2010/wordprocessingInk" xmlns:wne="http://schemas.microsoft.com/office/word/2006/wordml" xmlns:wps="http://schemas.microsoft.com/office/word/2010/wordprocessingShape" mc:Ignorable="w14 w15 w16se w16cid w16 w16cex w16sdtdh wp14">
-  <w:comment w:id="1" w:author="Keyel, Alexander C" w:date="2023-01-06T20:24:00Z" w:initials="KAC">
+  <w:comment w:id="0" w:author="Keyel, Alexander C" w:date="2023-01-06T20:24:00Z" w:initials="KAC">
     <w:p>
       <w:pPr>
         <w:pStyle w:val="CommentText"/>
@@ -624,7 +718,7 @@
       </w:r>
     </w:p>
   </w:comment>
-  <w:comment w:id="2" w:author="Keyel, Alexander C" w:date="2023-01-06T20:56:00Z" w:initials="KAC">
+  <w:comment w:id="1" w:author="Keyel, Alexander C" w:date="2023-01-06T20:56:00Z" w:initials="KAC">
     <w:p>
       <w:pPr>
         <w:pStyle w:val="CommentText"/>
@@ -640,7 +734,7 @@
       </w:r>
     </w:p>
   </w:comment>
-  <w:comment w:id="3" w:author="Keyel, Alexander C" w:date="2023-01-06T20:36:00Z" w:initials="KAC">
+  <w:comment w:id="2" w:author="Keyel, Alexander C" w:date="2023-01-06T20:36:00Z" w:initials="KAC">
     <w:p>
       <w:pPr>
         <w:pStyle w:val="CommentText"/>
@@ -656,7 +750,7 @@
       </w:r>
     </w:p>
   </w:comment>
-  <w:comment w:id="4" w:author="Keyel, Alexander C" w:date="2023-01-06T20:41:00Z" w:initials="KAC">
+  <w:comment w:id="3" w:author="Keyel, Alexander C" w:date="2023-01-06T20:41:00Z" w:initials="KAC">
     <w:p>
       <w:pPr>
         <w:pStyle w:val="CommentText"/>
@@ -672,7 +766,7 @@
       </w:r>
     </w:p>
   </w:comment>
-  <w:comment w:id="5" w:author="Keyel, Alexander C" w:date="2023-01-06T20:39:00Z" w:initials="KAC">
+  <w:comment w:id="4" w:author="Keyel, Alexander C" w:date="2023-01-06T20:39:00Z" w:initials="KAC">
     <w:p>
       <w:pPr>
         <w:pStyle w:val="CommentText"/>
@@ -688,7 +782,7 @@
       </w:r>
     </w:p>
   </w:comment>
-  <w:comment w:id="6" w:author="Keyel, Alexander C" w:date="2023-01-06T21:12:00Z" w:initials="KAC">
+  <w:comment w:id="5" w:author="Keyel, Alexander C" w:date="2023-01-06T21:12:00Z" w:initials="KAC">
     <w:p>
       <w:pPr>
         <w:pStyle w:val="CommentText"/>
@@ -704,7 +798,7 @@
       </w:r>
     </w:p>
   </w:comment>
-  <w:comment w:id="7" w:author="Keyel, Alexander C" w:date="2023-01-06T21:07:00Z" w:initials="KAC">
+  <w:comment w:id="6" w:author="Keyel, Alexander C" w:date="2023-01-06T21:07:00Z" w:initials="KAC">
     <w:p>
       <w:pPr>
         <w:pStyle w:val="CommentText"/>
@@ -720,7 +814,7 @@
       </w:r>
     </w:p>
   </w:comment>
-  <w:comment w:id="8" w:author="Keyel, Alexander C" w:date="2023-01-06T21:09:00Z" w:initials="KAC">
+  <w:comment w:id="7" w:author="Keyel, Alexander C" w:date="2023-01-06T21:09:00Z" w:initials="KAC">
     <w:p>
       <w:pPr>
         <w:pStyle w:val="CommentText"/>
@@ -736,7 +830,7 @@
       </w:r>
     </w:p>
   </w:comment>
-  <w:comment w:id="9" w:author="Keyel, Alexander C" w:date="2023-01-06T21:11:00Z" w:initials="KAC">
+  <w:comment w:id="8" w:author="Keyel, Alexander C" w:date="2023-01-06T21:11:00Z" w:initials="KAC">
     <w:p>
       <w:pPr>
         <w:pStyle w:val="CommentText"/>
@@ -752,7 +846,7 @@
       </w:r>
     </w:p>
   </w:comment>
-  <w:comment w:id="10" w:author="Keyel, Alexander C" w:date="2023-01-06T20:59:00Z" w:initials="KAC">
+  <w:comment w:id="9" w:author="Keyel, Alexander C" w:date="2023-01-06T20:59:00Z" w:initials="KAC">
     <w:p>
       <w:pPr>
         <w:pStyle w:val="CommentText"/>
@@ -814,6 +908,127 @@
   <w16cid:commentId w16cid:paraId="37F6E10A" w16cid:durableId="27630D06"/>
   <w16cid:commentId w16cid:paraId="61B5603A" w16cid:durableId="27630A45"/>
 </w16cid:commentsIds>
+</file>
+
+<file path=word/numbering.xml><?xml version="1.0" encoding="utf-8"?>
+<w:numbering xmlns:wpc="http://schemas.microsoft.com/office/word/2010/wordprocessingCanvas" xmlns:cx="http://schemas.microsoft.com/office/drawing/2014/chartex" xmlns:cx1="http://schemas.microsoft.com/office/drawing/2015/9/8/chartex" xmlns:cx2="http://schemas.microsoft.com/office/drawing/2015/10/21/chartex" xmlns:cx3="http://schemas.microsoft.com/office/drawing/2016/5/9/chartex" xmlns:cx4="http://schemas.microsoft.com/office/drawing/2016/5/10/chartex" xmlns:cx5="http://schemas.microsoft.com/office/drawing/2016/5/11/chartex" xmlns:cx6="http://schemas.microsoft.com/office/drawing/2016/5/12/chartex" xmlns:cx7="http://schemas.microsoft.com/office/drawing/2016/5/13/chartex" xmlns:cx8="http://schemas.microsoft.com/office/drawing/2016/5/14/chartex" xmlns:mc="http://schemas.openxmlformats.org/markup-compatibility/2006" xmlns:aink="http://schemas.microsoft.com/office/drawing/2016/ink" xmlns:am3d="http://schemas.microsoft.com/office/drawing/2017/model3d" xmlns:o="urn:schemas-microsoft-com:office:office" xmlns:oel="http://schemas.microsoft.com/office/2019/extlst" xmlns:r="http://schemas.openxmlformats.org/officeDocument/2006/relationships" xmlns:m="http://schemas.openxmlformats.org/officeDocument/2006/math" xmlns:v="urn:schemas-microsoft-com:vml" xmlns:wp14="http://schemas.microsoft.com/office/word/2010/wordprocessingDrawing" xmlns:wp="http://schemas.openxmlformats.org/drawingml/2006/wordprocessingDrawing" xmlns:w10="urn:schemas-microsoft-com:office:word" xmlns:w="http://schemas.openxmlformats.org/wordprocessingml/2006/main" xmlns:w14="http://schemas.microsoft.com/office/word/2010/wordml" xmlns:w15="http://schemas.microsoft.com/office/word/2012/wordml" xmlns:w16cex="http://schemas.microsoft.com/office/word/2018/wordml/cex" xmlns:w16cid="http://schemas.microsoft.com/office/word/2016/wordml/cid" xmlns:w16="http://schemas.microsoft.com/office/word/2018/wordml" xmlns:w16sdtdh="http://schemas.microsoft.com/office/word/2020/wordml/sdtdatahash" xmlns:w16se="http://schemas.microsoft.com/office/word/2015/wordml/symex" xmlns:wpg="http://schemas.microsoft.com/office/word/2010/wordprocessingGroup" xmlns:wpi="http://schemas.microsoft.com/office/word/2010/wordprocessingInk" xmlns:wne="http://schemas.microsoft.com/office/word/2006/wordml" xmlns:wps="http://schemas.microsoft.com/office/word/2010/wordprocessingShape" mc:Ignorable="w14 w15 w16se w16cid w16 w16cex w16sdtdh wp14">
+  <w:abstractNum w:abstractNumId="0" w15:restartNumberingAfterBreak="0">
+    <w:nsid w:val="354E38EE"/>
+    <w:multiLevelType w:val="hybridMultilevel"/>
+    <w:tmpl w:val="F584654C"/>
+    <w:lvl w:ilvl="0" w:tplc="6DD86278">
+      <w:start w:val="66"/>
+      <w:numFmt w:val="bullet"/>
+      <w:lvlText w:val=""/>
+      <w:lvlJc w:val="left"/>
+      <w:pPr>
+        <w:ind w:left="720" w:hanging="360"/>
+      </w:pPr>
+      <w:rPr>
+        <w:rFonts w:ascii="Symbol" w:eastAsiaTheme="minorHAnsi" w:hAnsi="Symbol" w:cstheme="minorBidi" w:hint="default"/>
+      </w:rPr>
+    </w:lvl>
+    <w:lvl w:ilvl="1" w:tplc="04090003">
+      <w:start w:val="1"/>
+      <w:numFmt w:val="bullet"/>
+      <w:lvlText w:val="o"/>
+      <w:lvlJc w:val="left"/>
+      <w:pPr>
+        <w:ind w:left="1440" w:hanging="360"/>
+      </w:pPr>
+      <w:rPr>
+        <w:rFonts w:ascii="Courier New" w:hAnsi="Courier New" w:cs="Courier New" w:hint="default"/>
+      </w:rPr>
+    </w:lvl>
+    <w:lvl w:ilvl="2" w:tplc="04090005">
+      <w:start w:val="1"/>
+      <w:numFmt w:val="bullet"/>
+      <w:lvlText w:val=""/>
+      <w:lvlJc w:val="left"/>
+      <w:pPr>
+        <w:ind w:left="2160" w:hanging="360"/>
+      </w:pPr>
+      <w:rPr>
+        <w:rFonts w:ascii="Wingdings" w:hAnsi="Wingdings" w:hint="default"/>
+      </w:rPr>
+    </w:lvl>
+    <w:lvl w:ilvl="3" w:tplc="04090001" w:tentative="1">
+      <w:start w:val="1"/>
+      <w:numFmt w:val="bullet"/>
+      <w:lvlText w:val=""/>
+      <w:lvlJc w:val="left"/>
+      <w:pPr>
+        <w:ind w:left="2880" w:hanging="360"/>
+      </w:pPr>
+      <w:rPr>
+        <w:rFonts w:ascii="Symbol" w:hAnsi="Symbol" w:hint="default"/>
+      </w:rPr>
+    </w:lvl>
+    <w:lvl w:ilvl="4" w:tplc="04090003" w:tentative="1">
+      <w:start w:val="1"/>
+      <w:numFmt w:val="bullet"/>
+      <w:lvlText w:val="o"/>
+      <w:lvlJc w:val="left"/>
+      <w:pPr>
+        <w:ind w:left="3600" w:hanging="360"/>
+      </w:pPr>
+      <w:rPr>
+        <w:rFonts w:ascii="Courier New" w:hAnsi="Courier New" w:cs="Courier New" w:hint="default"/>
+      </w:rPr>
+    </w:lvl>
+    <w:lvl w:ilvl="5" w:tplc="04090005" w:tentative="1">
+      <w:start w:val="1"/>
+      <w:numFmt w:val="bullet"/>
+      <w:lvlText w:val=""/>
+      <w:lvlJc w:val="left"/>
+      <w:pPr>
+        <w:ind w:left="4320" w:hanging="360"/>
+      </w:pPr>
+      <w:rPr>
+        <w:rFonts w:ascii="Wingdings" w:hAnsi="Wingdings" w:hint="default"/>
+      </w:rPr>
+    </w:lvl>
+    <w:lvl w:ilvl="6" w:tplc="04090001" w:tentative="1">
+      <w:start w:val="1"/>
+      <w:numFmt w:val="bullet"/>
+      <w:lvlText w:val=""/>
+      <w:lvlJc w:val="left"/>
+      <w:pPr>
+        <w:ind w:left="5040" w:hanging="360"/>
+      </w:pPr>
+      <w:rPr>
+        <w:rFonts w:ascii="Symbol" w:hAnsi="Symbol" w:hint="default"/>
+      </w:rPr>
+    </w:lvl>
+    <w:lvl w:ilvl="7" w:tplc="04090003" w:tentative="1">
+      <w:start w:val="1"/>
+      <w:numFmt w:val="bullet"/>
+      <w:lvlText w:val="o"/>
+      <w:lvlJc w:val="left"/>
+      <w:pPr>
+        <w:ind w:left="5760" w:hanging="360"/>
+      </w:pPr>
+      <w:rPr>
+        <w:rFonts w:ascii="Courier New" w:hAnsi="Courier New" w:cs="Courier New" w:hint="default"/>
+      </w:rPr>
+    </w:lvl>
+    <w:lvl w:ilvl="8" w:tplc="04090005" w:tentative="1">
+      <w:start w:val="1"/>
+      <w:numFmt w:val="bullet"/>
+      <w:lvlText w:val=""/>
+      <w:lvlJc w:val="left"/>
+      <w:pPr>
+        <w:ind w:left="6480" w:hanging="360"/>
+      </w:pPr>
+      <w:rPr>
+        <w:rFonts w:ascii="Wingdings" w:hAnsi="Wingdings" w:hint="default"/>
+      </w:rPr>
+    </w:lvl>
+  </w:abstractNum>
+  <w:num w:numId="1" w16cid:durableId="2025865434">
+    <w:abstractNumId w:val="0"/>
+  </w:num>
+</w:numbering>
 </file>
 
 <file path=word/people.xml><?xml version="1.0" encoding="utf-8"?>
@@ -1373,6 +1588,17 @@
       <w:szCs w:val="26"/>
     </w:rPr>
   </w:style>
+  <w:style w:type="paragraph" w:styleId="ListParagraph">
+    <w:name w:val="List Paragraph"/>
+    <w:basedOn w:val="Normal"/>
+    <w:uiPriority w:val="34"/>
+    <w:qFormat/>
+    <w:rsid w:val="006F251B"/>
+    <w:pPr>
+      <w:ind w:left="720"/>
+      <w:contextualSpacing/>
+    </w:pPr>
+  </w:style>
 </w:styles>
 </file>
 

</xml_diff>

<commit_message>
Updates to daily rainfall conversion
</commit_message>
<xml_diff>
--- a/Hawaii Weather Research Forecast Model Data Processing Instructions.docx
+++ b/Hawaii Weather Research Forecast Model Data Processing Instructions.docx
@@ -124,7 +124,15 @@
         <w:t xml:space="preserve">This guide will cover 2D and 3D data products. The 2D data products are available from the USGS </w:t>
       </w:r>
       <w:r>
-        <w:t>via the internet. The 3D data products are on physical hard-drives at the University of Hawaii Manoa. It will require a person to physically access the hard drives to extract any desired data</w:t>
+        <w:t xml:space="preserve">via the internet. The 3D data products are on physical </w:t>
+      </w:r>
+      <w:proofErr w:type="gramStart"/>
+      <w:r>
+        <w:t>hard-drives</w:t>
+      </w:r>
+      <w:proofErr w:type="gramEnd"/>
+      <w:r>
+        <w:t xml:space="preserve"> at the University of Hawaii Manoa. It will require a person to physically access the hard drives to extract any desired data</w:t>
       </w:r>
       <w:r>
         <w:t>.</w:t>
@@ -160,7 +168,15 @@
         <w:t>In file names, o</w:t>
       </w:r>
       <w:r>
-        <w:t xml:space="preserve">k indicates Oahu/Kauai and hm indicates Hawaii Big Island and Maui. Unfortunately the data conventions for the download differ between the two sets of islands, but once they are converted to daily files, the </w:t>
+        <w:t xml:space="preserve">k indicates Oahu/Kauai and hm indicates Hawaii Big Island and Maui. </w:t>
+      </w:r>
+      <w:proofErr w:type="gramStart"/>
+      <w:r>
+        <w:t>Unfortunately</w:t>
+      </w:r>
+      <w:proofErr w:type="gramEnd"/>
+      <w:r>
+        <w:t xml:space="preserve"> the data conventions for the download differ between the two sets of islands, but once they are converted to daily files, the </w:t>
       </w:r>
       <w:r>
         <w:t>four islands should all use the same processing steps.</w:t>
@@ -184,7 +200,15 @@
         </w:numPr>
       </w:pPr>
       <w:r>
-        <w:t>January 1 1996 was missing from the present day runs.</w:t>
+        <w:t>January 1</w:t>
+      </w:r>
+      <w:proofErr w:type="gramStart"/>
+      <w:r>
+        <w:t xml:space="preserve"> 1996</w:t>
+      </w:r>
+      <w:proofErr w:type="gramEnd"/>
+      <w:r>
+        <w:t xml:space="preserve"> was missing from the present day runs.</w:t>
       </w:r>
     </w:p>
     <w:p>
@@ -196,7 +220,13 @@
         </w:numPr>
       </w:pPr>
       <w:r>
-        <w:t>For rainfall, t</w:t>
+        <w:t>For rainfall,</w:t>
+      </w:r>
+      <w:r>
+        <w:t xml:space="preserve"> for Maui and Hawaii</w:t>
+      </w:r>
+      <w:r>
+        <w:t xml:space="preserve"> t</w:t>
       </w:r>
       <w:r>
         <w:t xml:space="preserve">his day </w:t>
@@ -214,10 +244,49 @@
         <w:t xml:space="preserve"> over</w:t>
       </w:r>
       <w:r>
-        <w:t xml:space="preserve"> the two day period evenly to the intervening hours</w:t>
+        <w:t xml:space="preserve"> the </w:t>
+      </w:r>
+      <w:proofErr w:type="gramStart"/>
+      <w:r>
+        <w:t>two day</w:t>
+      </w:r>
+      <w:proofErr w:type="gramEnd"/>
+      <w:r>
+        <w:t xml:space="preserve"> period evenly to the intervening hours</w:t>
       </w:r>
       <w:r>
         <w:t xml:space="preserve">. </w:t>
+      </w:r>
+    </w:p>
+    <w:p>
+      <w:pPr>
+        <w:pStyle w:val="ListParagraph"/>
+        <w:numPr>
+          <w:ilvl w:val="1"/>
+          <w:numId w:val="1"/>
+        </w:numPr>
+      </w:pPr>
+      <w:r>
+        <w:t xml:space="preserve">For Oahu and Kauai, it was assumed no rainfall fell during that </w:t>
+      </w:r>
+      <w:proofErr w:type="gramStart"/>
+      <w:r>
+        <w:t>24 hour</w:t>
+      </w:r>
+      <w:proofErr w:type="gramEnd"/>
+      <w:r>
+        <w:t xml:space="preserve"> period (due to the missing </w:t>
+      </w:r>
+      <w:proofErr w:type="spellStart"/>
+      <w:r>
+        <w:t>i_rain</w:t>
+      </w:r>
+      <w:proofErr w:type="spellEnd"/>
+      <w:r>
+        <w:t xml:space="preserve"> variable). This could be adjusted on the daily </w:t>
+      </w:r>
+      <w:r>
+        <w:t>aggregates if so desired.</w:t>
       </w:r>
     </w:p>
     <w:p>
@@ -241,7 +310,15 @@
         </w:numPr>
       </w:pPr>
       <w:r>
-        <w:t>Due to the GMT offset of 10 hours, the last year was missing 10 time steps.</w:t>
+        <w:t xml:space="preserve">Due to the GMT offset of 10 hours, the last year was missing </w:t>
+      </w:r>
+      <w:proofErr w:type="gramStart"/>
+      <w:r>
+        <w:t>10 time</w:t>
+      </w:r>
+      <w:proofErr w:type="gramEnd"/>
+      <w:r>
+        <w:t xml:space="preserve"> steps.</w:t>
       </w:r>
     </w:p>
     <w:p>
@@ -274,6 +351,78 @@
         <w:t>.</w:t>
       </w:r>
     </w:p>
+    <w:p>
+      <w:pPr>
+        <w:pStyle w:val="ListParagraph"/>
+        <w:numPr>
+          <w:ilvl w:val="0"/>
+          <w:numId w:val="1"/>
+        </w:numPr>
+      </w:pPr>
+      <w:r>
+        <w:t>Day 365 for the year 2007 for Maui RCP 4.5 had negative rainfall and corrupted I_RAIN values. This day</w:t>
+      </w:r>
+      <w:r>
+        <w:t>’s values</w:t>
+      </w:r>
+      <w:r>
+        <w:t xml:space="preserve"> </w:t>
+      </w:r>
+      <w:r>
+        <w:t>were</w:t>
+      </w:r>
+      <w:r>
+        <w:t xml:space="preserve"> replaced with</w:t>
+      </w:r>
+      <w:r>
+        <w:t xml:space="preserve"> those from</w:t>
+      </w:r>
+      <w:r>
+        <w:t xml:space="preserve"> day 364</w:t>
+      </w:r>
+      <w:r>
+        <w:t>.</w:t>
+      </w:r>
+    </w:p>
+    <w:p>
+      <w:pPr>
+        <w:pStyle w:val="ListParagraph"/>
+        <w:numPr>
+          <w:ilvl w:val="0"/>
+          <w:numId w:val="1"/>
+        </w:numPr>
+      </w:pPr>
+      <w:r>
+        <w:t xml:space="preserve">The I_RAIN variable was missing for Oahu and Kauai. We used the difference in precipitation between each </w:t>
+      </w:r>
+      <w:proofErr w:type="gramStart"/>
+      <w:r>
+        <w:t>hours</w:t>
+      </w:r>
+      <w:proofErr w:type="gramEnd"/>
+      <w:r>
+        <w:t xml:space="preserve">. This will underestimate rainfall </w:t>
+      </w:r>
+      <w:r>
+        <w:t xml:space="preserve">if more than 100 mm falls in a </w:t>
+      </w:r>
+      <w:proofErr w:type="gramStart"/>
+      <w:r>
+        <w:t>1 hour</w:t>
+      </w:r>
+      <w:proofErr w:type="gramEnd"/>
+      <w:r>
+        <w:t xml:space="preserve"> period. (</w:t>
+      </w:r>
+      <w:proofErr w:type="gramStart"/>
+      <w:r>
+        <w:t>based</w:t>
+      </w:r>
+      <w:proofErr w:type="gramEnd"/>
+      <w:r>
+        <w:t xml:space="preserve"> on Maui data, that heavy of rainfall was a relatively rare event).</w:t>
+      </w:r>
+    </w:p>
     <w:p/>
     <w:p>
       <w:pPr>
@@ -338,12 +487,22 @@
       </w:pPr>
       <w:proofErr w:type="spellStart"/>
       <w:r>
-        <w:t>Workflow_hlpr.R</w:t>
+        <w:t>Workflow_</w:t>
+      </w:r>
+      <w:proofErr w:type="gramStart"/>
+      <w:r>
+        <w:t>hlpr.R</w:t>
       </w:r>
       <w:proofErr w:type="spellEnd"/>
-      <w:r>
-        <w:t xml:space="preserve"> This script contains the functions used by the other scripts. It is best navigated by searching for the desired function, as the functions are present in no particular order</w:t>
-      </w:r>
+      <w:proofErr w:type="gramEnd"/>
+      <w:r>
+        <w:t xml:space="preserve"> This script contains the functions used by the other scripts. It is best navigated by searching for the desired function, as the functions are present in no </w:t>
+      </w:r>
+      <w:proofErr w:type="gramStart"/>
+      <w:r>
+        <w:t>particular order</w:t>
+      </w:r>
+      <w:proofErr w:type="gramEnd"/>
       <w:r>
         <w:t>, and I navigate it using the search option.</w:t>
       </w:r>
@@ -364,10 +523,15 @@
       <w:commentRangeStart w:id="4"/>
       <w:proofErr w:type="spellStart"/>
       <w:r>
-        <w:t>Workflow_ppt.R</w:t>
+        <w:t>Workflow_</w:t>
+      </w:r>
+      <w:proofErr w:type="gramStart"/>
+      <w:r>
+        <w:t>ppt.R</w:t>
       </w:r>
       <w:commentRangeEnd w:id="4"/>
       <w:proofErr w:type="spellEnd"/>
+      <w:proofErr w:type="gramEnd"/>
       <w:r>
         <w:rPr>
           <w:rStyle w:val="CommentReference"/>
@@ -412,9 +576,14 @@
       </w:r>
       <w:proofErr w:type="spellStart"/>
       <w:r>
-        <w:t>Workflow_hlpr.R</w:t>
+        <w:t>Workflow_</w:t>
+      </w:r>
+      <w:proofErr w:type="gramStart"/>
+      <w:r>
+        <w:t>hlpr.R</w:t>
       </w:r>
       <w:proofErr w:type="spellEnd"/>
+      <w:proofErr w:type="gramEnd"/>
       <w:r>
         <w:t>)</w:t>
       </w:r>
@@ -433,10 +602,18 @@
         <w:t xml:space="preserve">e.g., 000b_PrecipSettings.R) </w:t>
       </w:r>
       <w:r>
-        <w:t xml:space="preserve">Runs a settings file, </w:t>
-      </w:r>
-      <w:r>
-        <w:t>, which contains instructions on how to run the rest of the processing. This will load variables into the active session.</w:t>
+        <w:t>Runs a settings file</w:t>
+      </w:r>
+      <w:proofErr w:type="gramStart"/>
+      <w:r>
+        <w:t xml:space="preserve">, </w:t>
+      </w:r>
+      <w:r>
+        <w:t>,</w:t>
+      </w:r>
+      <w:proofErr w:type="gramEnd"/>
+      <w:r>
+        <w:t xml:space="preserve"> which contains instructions on how to run the rest of the processing. This will load variables into the active session.</w:t>
       </w:r>
     </w:p>
     <w:p>
@@ -446,7 +623,6 @@
     </w:p>
     <w:p>
       <w:r>
-        <w:lastRenderedPageBreak/>
         <w:t>Download the</w:t>
       </w:r>
       <w:r>
@@ -468,7 +644,15 @@
         <w:t xml:space="preserve"> (0000_Data_Downloader.R). Downloads the data for an island. </w:t>
       </w:r>
       <w:r>
-        <w:t xml:space="preserve">The speed of this script will depend on your internet connection, and may take several hours per island and scenario. The resulting data download may be large </w:t>
+        <w:t xml:space="preserve">The speed of this script will depend on your internet </w:t>
+      </w:r>
+      <w:proofErr w:type="gramStart"/>
+      <w:r>
+        <w:t>connection, and</w:t>
+      </w:r>
+      <w:proofErr w:type="gramEnd"/>
+      <w:r>
+        <w:t xml:space="preserve"> may take several hours per island and scenario. The resulting data download may be large </w:t>
       </w:r>
       <w:commentRangeStart w:id="6"/>
       <w:r>
@@ -499,9 +683,14 @@
       </w:r>
       <w:commentRangeStart w:id="7"/>
       <w:r>
-        <w:t>001c_ExtractAnnual_hm.R</w:t>
+        <w:t>001c_ExtractAnnual_</w:t>
+      </w:r>
+      <w:proofErr w:type="gramStart"/>
+      <w:r>
+        <w:t>hm.R</w:t>
       </w:r>
       <w:commentRangeEnd w:id="7"/>
+      <w:proofErr w:type="gramEnd"/>
       <w:r>
         <w:rPr>
           <w:rStyle w:val="CommentReference"/>
@@ -522,10 +711,15 @@
       <w:commentRangeStart w:id="8"/>
       <w:proofErr w:type="spellStart"/>
       <w:r>
-        <w:t>Daily_to_geotif.R</w:t>
+        <w:t>Daily_to_</w:t>
+      </w:r>
+      <w:proofErr w:type="gramStart"/>
+      <w:r>
+        <w:t>geotif.R</w:t>
       </w:r>
       <w:commentRangeEnd w:id="8"/>
       <w:proofErr w:type="spellEnd"/>
+      <w:proofErr w:type="gramEnd"/>
       <w:r>
         <w:rPr>
           <w:rStyle w:val="CommentReference"/>
@@ -640,7 +834,15 @@
     </w:p>
     <w:p>
       <w:r>
-        <w:t>(if the toolbox is not open, it can be found XXXX)</w:t>
+        <w:t>(</w:t>
+      </w:r>
+      <w:proofErr w:type="gramStart"/>
+      <w:r>
+        <w:t>if</w:t>
+      </w:r>
+      <w:proofErr w:type="gramEnd"/>
+      <w:r>
+        <w:t xml:space="preserve"> the toolbox is not open, it can be found XXXX)</w:t>
       </w:r>
     </w:p>
     <w:p>
@@ -650,7 +852,15 @@
     </w:p>
     <w:p>
       <w:r>
-        <w:t>Navigate to where the XXXX toolbox is stored. (if you did not download it from GitHub, you will need to download it. If you copied all the files from GitHub, it should be wherever you copied them)</w:t>
+        <w:t>Navigate to where the XXXX toolbox is stored. (</w:t>
+      </w:r>
+      <w:proofErr w:type="gramStart"/>
+      <w:r>
+        <w:t>if</w:t>
+      </w:r>
+      <w:proofErr w:type="gramEnd"/>
+      <w:r>
+        <w:t xml:space="preserve"> you did not download it from GitHub, you will need to download it. If you copied all the files from GitHub, it should be wherever you copied them)</w:t>
       </w:r>
     </w:p>
     <w:p>
@@ -680,7 +890,319 @@
       </w:r>
     </w:p>
     <w:p/>
+    <w:p>
+      <w:pPr>
+        <w:rPr>
+          <w:b/>
+          <w:bCs/>
+        </w:rPr>
+      </w:pPr>
+      <w:r>
+        <w:rPr>
+          <w:b/>
+          <w:bCs/>
+        </w:rPr>
+        <w:t>I got this error</w:t>
+      </w:r>
+      <w:r>
+        <w:rPr>
+          <w:b/>
+          <w:bCs/>
+        </w:rPr>
+        <w:t xml:space="preserve"> or something similar</w:t>
+      </w:r>
+      <w:r>
+        <w:rPr>
+          <w:b/>
+          <w:bCs/>
+        </w:rPr>
+        <w:t xml:space="preserve"> while downloading the data:</w:t>
+      </w:r>
+    </w:p>
+    <w:p>
+      <w:pPr>
+        <w:rPr>
+          <w:b/>
+          <w:bCs/>
+        </w:rPr>
+      </w:pPr>
+      <w:r>
+        <w:rPr>
+          <w:b/>
+          <w:bCs/>
+        </w:rPr>
+        <w:t>CURL Error: Failure when receiving data from the peer</w:t>
+      </w:r>
+    </w:p>
+    <w:p>
+      <w:pPr>
+        <w:rPr>
+          <w:b/>
+          <w:bCs/>
+        </w:rPr>
+      </w:pPr>
+      <w:r>
+        <w:rPr>
+          <w:b/>
+          <w:bCs/>
+        </w:rPr>
+        <w:t xml:space="preserve">Error in Rsx_nc4_get_vara_double: </w:t>
+      </w:r>
+      <w:proofErr w:type="spellStart"/>
+      <w:r>
+        <w:rPr>
+          <w:b/>
+          <w:bCs/>
+        </w:rPr>
+        <w:t>NetCDF</w:t>
+      </w:r>
+      <w:proofErr w:type="spellEnd"/>
+      <w:r>
+        <w:rPr>
+          <w:b/>
+          <w:bCs/>
+        </w:rPr>
+        <w:t>: DAP failure</w:t>
+      </w:r>
+    </w:p>
+    <w:p>
+      <w:pPr>
+        <w:rPr>
+          <w:b/>
+          <w:bCs/>
+        </w:rPr>
+      </w:pPr>
+      <w:r>
+        <w:rPr>
+          <w:b/>
+          <w:bCs/>
+        </w:rPr>
+        <w:t>Var: RAINNC_rcp</w:t>
+      </w:r>
+      <w:proofErr w:type="gramStart"/>
+      <w:r>
+        <w:rPr>
+          <w:b/>
+          <w:bCs/>
+        </w:rPr>
+        <w:t xml:space="preserve">85  </w:t>
+      </w:r>
+      <w:proofErr w:type="spellStart"/>
+      <w:r>
+        <w:rPr>
+          <w:b/>
+          <w:bCs/>
+        </w:rPr>
+        <w:t>Ndims</w:t>
+      </w:r>
+      <w:proofErr w:type="spellEnd"/>
+      <w:proofErr w:type="gramEnd"/>
+      <w:r>
+        <w:rPr>
+          <w:b/>
+          <w:bCs/>
+        </w:rPr>
+        <w:t>: 3   Start: 17579,0,0 Count: 8785,64,82</w:t>
+      </w:r>
+    </w:p>
+    <w:p>
+      <w:pPr>
+        <w:rPr>
+          <w:b/>
+          <w:bCs/>
+        </w:rPr>
+      </w:pPr>
+      <w:r>
+        <w:rPr>
+          <w:b/>
+          <w:bCs/>
+        </w:rPr>
+        <w:t xml:space="preserve">Error in </w:t>
+      </w:r>
+      <w:proofErr w:type="spellStart"/>
+      <w:r>
+        <w:rPr>
+          <w:b/>
+          <w:bCs/>
+        </w:rPr>
+        <w:t>ncvar_get_</w:t>
+      </w:r>
+      <w:proofErr w:type="gramStart"/>
+      <w:r>
+        <w:rPr>
+          <w:b/>
+          <w:bCs/>
+        </w:rPr>
+        <w:t>inner</w:t>
+      </w:r>
+      <w:proofErr w:type="spellEnd"/>
+      <w:r>
+        <w:rPr>
+          <w:b/>
+          <w:bCs/>
+        </w:rPr>
+        <w:t>(</w:t>
+      </w:r>
+      <w:proofErr w:type="gramEnd"/>
+      <w:r>
+        <w:rPr>
+          <w:b/>
+          <w:bCs/>
+        </w:rPr>
+        <w:t xml:space="preserve">ncid2use, varid2use, </w:t>
+      </w:r>
+      <w:proofErr w:type="spellStart"/>
+      <w:r>
+        <w:rPr>
+          <w:b/>
+          <w:bCs/>
+        </w:rPr>
+        <w:t>nc$var</w:t>
+      </w:r>
+      <w:proofErr w:type="spellEnd"/>
+      <w:r>
+        <w:rPr>
+          <w:b/>
+          <w:bCs/>
+        </w:rPr>
+        <w:t>[[li]]$</w:t>
+      </w:r>
+      <w:proofErr w:type="spellStart"/>
+      <w:r>
+        <w:rPr>
+          <w:b/>
+          <w:bCs/>
+        </w:rPr>
+        <w:t>missval</w:t>
+      </w:r>
+      <w:proofErr w:type="spellEnd"/>
+      <w:r>
+        <w:rPr>
+          <w:b/>
+          <w:bCs/>
+        </w:rPr>
+        <w:t xml:space="preserve">, </w:t>
+      </w:r>
+      <w:proofErr w:type="spellStart"/>
+      <w:r>
+        <w:rPr>
+          <w:b/>
+          <w:bCs/>
+        </w:rPr>
+        <w:t>addOffset</w:t>
+      </w:r>
+      <w:proofErr w:type="spellEnd"/>
+      <w:r>
+        <w:rPr>
+          <w:b/>
+          <w:bCs/>
+        </w:rPr>
+        <w:t xml:space="preserve">,  : </w:t>
+      </w:r>
+    </w:p>
+    <w:p>
+      <w:pPr>
+        <w:rPr>
+          <w:b/>
+          <w:bCs/>
+        </w:rPr>
+      </w:pPr>
+      <w:r>
+        <w:rPr>
+          <w:b/>
+          <w:bCs/>
+        </w:rPr>
+        <w:t xml:space="preserve">                           C function R_nc4_get_vara_double returned error</w:t>
+      </w:r>
+    </w:p>
+    <w:p>
+      <w:r>
+        <w:t xml:space="preserve">Sometimes it has memory issues while downloading. Find the spot where the download script </w:t>
+      </w:r>
+      <w:r>
+        <w:t xml:space="preserve">left off and try to resume there (by running the </w:t>
+      </w:r>
+      <w:proofErr w:type="spellStart"/>
+      <w:r>
+        <w:t>DataDownloader</w:t>
+      </w:r>
+      <w:proofErr w:type="spellEnd"/>
+      <w:r>
+        <w:t xml:space="preserve"> manually with appropriate start/end numbers. Alternatively, you can try downloading everything again in a new session (perhaps reboot the computer to try to free up any memory that may have been tied </w:t>
+      </w:r>
+      <w:proofErr w:type="gramStart"/>
+      <w:r>
+        <w:t>up</w:t>
+      </w:r>
+      <w:r>
+        <w:t>, or</w:t>
+      </w:r>
+      <w:proofErr w:type="gramEnd"/>
+      <w:r>
+        <w:t xml:space="preserve"> try running it with fewer other processes at the same time</w:t>
+      </w:r>
+      <w:r>
+        <w:t>).</w:t>
+      </w:r>
+    </w:p>
     <w:p/>
+    <w:p>
+      <w:pPr>
+        <w:rPr>
+          <w:b/>
+          <w:bCs/>
+        </w:rPr>
+      </w:pPr>
+      <w:r>
+        <w:rPr>
+          <w:b/>
+          <w:bCs/>
+        </w:rPr>
+        <w:t>I am running the downloader script, but it is not doing anything.</w:t>
+      </w:r>
+    </w:p>
+    <w:p>
+      <w:r>
+        <w:lastRenderedPageBreak/>
+        <w:t>Stop the R process, restart R, check your internet connection, and try again. Likely the internet connection was disrupted, the process hung up. If you are careful, you can adjust the start and end points to run for just the remaining files, instead of re-running for everything.</w:t>
+      </w:r>
+    </w:p>
+    <w:p/>
+    <w:p>
+      <w:pPr>
+        <w:keepNext/>
+        <w:rPr>
+          <w:b/>
+          <w:bCs/>
+        </w:rPr>
+      </w:pPr>
+      <w:r>
+        <w:rPr>
+          <w:b/>
+          <w:bCs/>
+        </w:rPr>
+        <w:t>There are small negative values in the array when I switch from hourly to daily</w:t>
+      </w:r>
+    </w:p>
+    <w:p>
+      <w:r>
+        <w:t xml:space="preserve">This appears to be a rounding error related to the interpolation. </w:t>
+      </w:r>
+      <w:r>
+        <w:t xml:space="preserve">This will be corrected at a later step, or one can take the data out of array, replace with 0’s, and then put the data back into an array format to correct it. </w:t>
+      </w:r>
+      <w:r>
+        <w:t>(</w:t>
+      </w:r>
+      <w:proofErr w:type="gramStart"/>
+      <w:r>
+        <w:t>this</w:t>
+      </w:r>
+      <w:proofErr w:type="gramEnd"/>
+      <w:r>
+        <w:t xml:space="preserve"> was not done to avoid getting the order wrong, and there may be an easier tool for this!)</w:t>
+      </w:r>
+    </w:p>
     <w:p/>
     <w:p>
       <w:pPr>

</xml_diff>

<commit_message>
Add interpolation to R workflow
</commit_message>
<xml_diff>
--- a/Hawaii Weather Research Forecast Model Data Processing Instructions.docx
+++ b/Hawaii Weather Research Forecast Model Data Processing Instructions.docx
@@ -124,15 +124,7 @@
         <w:t xml:space="preserve">This guide will cover 2D and 3D data products. The 2D data products are available from the USGS </w:t>
       </w:r>
       <w:r>
-        <w:t xml:space="preserve">via the internet. The 3D data products are on physical </w:t>
-      </w:r>
-      <w:proofErr w:type="gramStart"/>
-      <w:r>
-        <w:t>hard-drives</w:t>
-      </w:r>
-      <w:proofErr w:type="gramEnd"/>
-      <w:r>
-        <w:t xml:space="preserve"> at the University of Hawaii Manoa. It will require a person to physically access the hard drives to extract any desired data</w:t>
+        <w:t>via the internet. The 3D data products are on physical hard-drives at the University of Hawaii Manoa. It will require a person to physically access the hard drives to extract any desired data</w:t>
       </w:r>
       <w:r>
         <w:t>.</w:t>
@@ -168,15 +160,7 @@
         <w:t>In file names, o</w:t>
       </w:r>
       <w:r>
-        <w:t xml:space="preserve">k indicates Oahu/Kauai and hm indicates Hawaii Big Island and Maui. </w:t>
-      </w:r>
-      <w:proofErr w:type="gramStart"/>
-      <w:r>
-        <w:t>Unfortunately</w:t>
-      </w:r>
-      <w:proofErr w:type="gramEnd"/>
-      <w:r>
-        <w:t xml:space="preserve"> the data conventions for the download differ between the two sets of islands, but once they are converted to daily files, the </w:t>
+        <w:t xml:space="preserve">k indicates Oahu/Kauai and hm indicates Hawaii Big Island and Maui. Unfortunately the data conventions for the download differ between the two sets of islands, but once they are converted to daily files, the </w:t>
       </w:r>
       <w:r>
         <w:t>four islands should all use the same processing steps.</w:t>
@@ -200,15 +184,7 @@
         </w:numPr>
       </w:pPr>
       <w:r>
-        <w:t>January 1</w:t>
-      </w:r>
-      <w:proofErr w:type="gramStart"/>
-      <w:r>
-        <w:t xml:space="preserve"> 1996</w:t>
-      </w:r>
-      <w:proofErr w:type="gramEnd"/>
-      <w:r>
-        <w:t xml:space="preserve"> was missing from the present day runs.</w:t>
+        <w:t>January 1 1996 was missing from the present day runs.</w:t>
       </w:r>
     </w:p>
     <w:p>
@@ -244,15 +220,7 @@
         <w:t xml:space="preserve"> over</w:t>
       </w:r>
       <w:r>
-        <w:t xml:space="preserve"> the </w:t>
-      </w:r>
-      <w:proofErr w:type="gramStart"/>
-      <w:r>
-        <w:t>two day</w:t>
-      </w:r>
-      <w:proofErr w:type="gramEnd"/>
-      <w:r>
-        <w:t xml:space="preserve"> period evenly to the intervening hours</w:t>
+        <w:t xml:space="preserve"> the two day period evenly to the intervening hours</w:t>
       </w:r>
       <w:r>
         <w:t xml:space="preserve">. </w:t>
@@ -267,23 +235,7 @@
         </w:numPr>
       </w:pPr>
       <w:r>
-        <w:t xml:space="preserve">For Oahu and Kauai, it was assumed no rainfall fell during that </w:t>
-      </w:r>
-      <w:proofErr w:type="gramStart"/>
-      <w:r>
-        <w:t>24 hour</w:t>
-      </w:r>
-      <w:proofErr w:type="gramEnd"/>
-      <w:r>
-        <w:t xml:space="preserve"> period (due to the missing </w:t>
-      </w:r>
-      <w:proofErr w:type="spellStart"/>
-      <w:r>
-        <w:t>i_rain</w:t>
-      </w:r>
-      <w:proofErr w:type="spellEnd"/>
-      <w:r>
-        <w:t xml:space="preserve"> variable). This could be adjusted on the daily </w:t>
+        <w:t xml:space="preserve">For Oahu and Kauai, it was assumed no rainfall fell during that 24 hour period (due to the missing i_rain variable). This could be adjusted on the daily </w:t>
       </w:r>
       <w:r>
         <w:t>aggregates if so desired.</w:t>
@@ -310,15 +262,7 @@
         </w:numPr>
       </w:pPr>
       <w:r>
-        <w:t xml:space="preserve">Due to the GMT offset of 10 hours, the last year was missing </w:t>
-      </w:r>
-      <w:proofErr w:type="gramStart"/>
-      <w:r>
-        <w:t>10 time</w:t>
-      </w:r>
-      <w:proofErr w:type="gramEnd"/>
-      <w:r>
-        <w:t xml:space="preserve"> steps.</w:t>
+        <w:t>Due to the GMT offset of 10 hours, the last year was missing 10 time steps.</w:t>
       </w:r>
     </w:p>
     <w:p>
@@ -393,34 +337,10 @@
         </w:numPr>
       </w:pPr>
       <w:r>
-        <w:t xml:space="preserve">The I_RAIN variable was missing for Oahu and Kauai. We used the difference in precipitation between each </w:t>
-      </w:r>
-      <w:proofErr w:type="gramStart"/>
-      <w:r>
-        <w:t>hours</w:t>
-      </w:r>
-      <w:proofErr w:type="gramEnd"/>
-      <w:r>
-        <w:t xml:space="preserve">. This will underestimate rainfall </w:t>
-      </w:r>
-      <w:r>
-        <w:t xml:space="preserve">if more than 100 mm falls in a </w:t>
-      </w:r>
-      <w:proofErr w:type="gramStart"/>
-      <w:r>
-        <w:t>1 hour</w:t>
-      </w:r>
-      <w:proofErr w:type="gramEnd"/>
-      <w:r>
-        <w:t xml:space="preserve"> period. (</w:t>
-      </w:r>
-      <w:proofErr w:type="gramStart"/>
-      <w:r>
-        <w:t>based</w:t>
-      </w:r>
-      <w:proofErr w:type="gramEnd"/>
-      <w:r>
-        <w:t xml:space="preserve"> on Maui data, that heavy of rainfall was a relatively rare event).</w:t>
+        <w:t xml:space="preserve">The I_RAIN variable was missing for Oahu and Kauai. We used the difference in precipitation between each hours. This will underestimate rainfall </w:t>
+      </w:r>
+      <w:r>
+        <w:t>if more than 100 mm falls in a 1 hour period. (based on Maui data, that heavy of rainfall was a relatively rare event).</w:t>
       </w:r>
     </w:p>
     <w:p/>
@@ -437,12 +357,10 @@
         <w:ind w:left="1080" w:hanging="1080"/>
       </w:pPr>
       <w:commentRangeStart w:id="3"/>
-      <w:proofErr w:type="spellStart"/>
       <w:r>
         <w:t>Workflow.R</w:t>
       </w:r>
       <w:commentRangeEnd w:id="3"/>
-      <w:proofErr w:type="spellEnd"/>
       <w:r>
         <w:rPr>
           <w:rStyle w:val="CommentReference"/>
@@ -472,11 +390,9 @@
       <w:pPr>
         <w:ind w:left="1080" w:hanging="1080"/>
       </w:pPr>
-      <w:proofErr w:type="spellStart"/>
       <w:r>
         <w:t>Variables.R</w:t>
       </w:r>
-      <w:proofErr w:type="spellEnd"/>
       <w:r>
         <w:t xml:space="preserve">: This script provides an overview of the 2D variables in the WRF file available for use. </w:t>
       </w:r>
@@ -485,24 +401,12 @@
       <w:pPr>
         <w:ind w:left="1080" w:hanging="1080"/>
       </w:pPr>
-      <w:proofErr w:type="spellStart"/>
-      <w:r>
-        <w:t>Workflow_</w:t>
-      </w:r>
-      <w:proofErr w:type="gramStart"/>
-      <w:r>
-        <w:t>hlpr.R</w:t>
-      </w:r>
-      <w:proofErr w:type="spellEnd"/>
-      <w:proofErr w:type="gramEnd"/>
-      <w:r>
-        <w:t xml:space="preserve"> This script contains the functions used by the other scripts. It is best navigated by searching for the desired function, as the functions are present in no </w:t>
-      </w:r>
-      <w:proofErr w:type="gramStart"/>
-      <w:r>
-        <w:t>particular order</w:t>
-      </w:r>
-      <w:proofErr w:type="gramEnd"/>
+      <w:r>
+        <w:t>Workflow_hlpr.R</w:t>
+      </w:r>
+      <w:r>
+        <w:t xml:space="preserve"> This script contains the functions used by the other scripts. It is best navigated by searching for the desired function, as the functions are present in no particular order</w:t>
+      </w:r>
       <w:r>
         <w:t>, and I navigate it using the search option.</w:t>
       </w:r>
@@ -521,17 +425,10 @@
         <w:t xml:space="preserve">To download the precipitation data, the workflow is laid out in </w:t>
       </w:r>
       <w:commentRangeStart w:id="4"/>
-      <w:proofErr w:type="spellStart"/>
-      <w:r>
-        <w:t>Workflow_</w:t>
-      </w:r>
-      <w:proofErr w:type="gramStart"/>
-      <w:r>
-        <w:t>ppt.R</w:t>
+      <w:r>
+        <w:t>Workflow_ppt.R</w:t>
       </w:r>
       <w:commentRangeEnd w:id="4"/>
-      <w:proofErr w:type="spellEnd"/>
-      <w:proofErr w:type="gramEnd"/>
       <w:r>
         <w:rPr>
           <w:rStyle w:val="CommentReference"/>
@@ -574,16 +471,9 @@
       <w:r>
         <w:t>: (</w:t>
       </w:r>
-      <w:proofErr w:type="spellStart"/>
-      <w:r>
-        <w:t>Workflow_</w:t>
-      </w:r>
-      <w:proofErr w:type="gramStart"/>
-      <w:r>
-        <w:t>hlpr.R</w:t>
-      </w:r>
-      <w:proofErr w:type="spellEnd"/>
-      <w:proofErr w:type="gramEnd"/>
+      <w:r>
+        <w:t>Workflow_hlpr.R</w:t>
+      </w:r>
       <w:r>
         <w:t>)</w:t>
       </w:r>
@@ -602,18 +492,10 @@
         <w:t xml:space="preserve">e.g., 000b_PrecipSettings.R) </w:t>
       </w:r>
       <w:r>
-        <w:t>Runs a settings file</w:t>
-      </w:r>
-      <w:proofErr w:type="gramStart"/>
-      <w:r>
-        <w:t xml:space="preserve">, </w:t>
-      </w:r>
-      <w:r>
-        <w:t>,</w:t>
-      </w:r>
-      <w:proofErr w:type="gramEnd"/>
-      <w:r>
-        <w:t xml:space="preserve"> which contains instructions on how to run the rest of the processing. This will load variables into the active session.</w:t>
+        <w:t xml:space="preserve">Runs a settings file, </w:t>
+      </w:r>
+      <w:r>
+        <w:t>, which contains instructions on how to run the rest of the processing. This will load variables into the active session.</w:t>
       </w:r>
     </w:p>
     <w:p>
@@ -644,15 +526,7 @@
         <w:t xml:space="preserve"> (0000_Data_Downloader.R). Downloads the data for an island. </w:t>
       </w:r>
       <w:r>
-        <w:t xml:space="preserve">The speed of this script will depend on your internet </w:t>
-      </w:r>
-      <w:proofErr w:type="gramStart"/>
-      <w:r>
-        <w:t>connection, and</w:t>
-      </w:r>
-      <w:proofErr w:type="gramEnd"/>
-      <w:r>
-        <w:t xml:space="preserve"> may take several hours per island and scenario. The resulting data download may be large </w:t>
+        <w:t xml:space="preserve">The speed of this script will depend on your internet connection, and may take several hours per island and scenario. The resulting data download may be large </w:t>
       </w:r>
       <w:commentRangeStart w:id="6"/>
       <w:r>
@@ -683,14 +557,9 @@
       </w:r>
       <w:commentRangeStart w:id="7"/>
       <w:r>
-        <w:t>001c_ExtractAnnual_</w:t>
-      </w:r>
-      <w:proofErr w:type="gramStart"/>
-      <w:r>
-        <w:t>hm.R</w:t>
+        <w:t>001c_ExtractAnnual_hm.R</w:t>
       </w:r>
       <w:commentRangeEnd w:id="7"/>
-      <w:proofErr w:type="gramEnd"/>
       <w:r>
         <w:rPr>
           <w:rStyle w:val="CommentReference"/>
@@ -698,6 +567,9 @@
         <w:commentReference w:id="7"/>
       </w:r>
       <w:r>
+        <w:t>, 001c_ExtractAnnual_ok.R, note that oahu/Kauai process much slower due to the missing I_RAIN variable and the need to calculate differences hourly.</w:t>
+      </w:r>
+      <w:r>
         <w:t>)</w:t>
       </w:r>
     </w:p>
@@ -709,17 +581,10 @@
         <w:t xml:space="preserve"> (</w:t>
       </w:r>
       <w:commentRangeStart w:id="8"/>
-      <w:proofErr w:type="spellStart"/>
-      <w:r>
-        <w:t>Daily_to_</w:t>
-      </w:r>
-      <w:proofErr w:type="gramStart"/>
-      <w:r>
-        <w:t>geotif.R</w:t>
+      <w:r>
+        <w:t>Daily_to_geotif.R</w:t>
       </w:r>
       <w:commentRangeEnd w:id="8"/>
-      <w:proofErr w:type="spellEnd"/>
-      <w:proofErr w:type="gramEnd"/>
       <w:r>
         <w:rPr>
           <w:rStyle w:val="CommentReference"/>
@@ -746,26 +611,10 @@
     </w:p>
     <w:p>
       <w:r>
-        <w:t xml:space="preserve">Process the daily data into aggregates (monthly and annual </w:t>
-      </w:r>
-      <w:proofErr w:type="spellStart"/>
-      <w:r>
-        <w:t>climatologies</w:t>
-      </w:r>
-      <w:proofErr w:type="spellEnd"/>
-      <w:r>
-        <w:t>)</w:t>
-      </w:r>
-      <w:r>
-        <w:t xml:space="preserve"> (#**# </w:t>
-      </w:r>
-      <w:proofErr w:type="spellStart"/>
-      <w:r>
-        <w:t>ProcessAnnual</w:t>
-      </w:r>
-      <w:proofErr w:type="spellEnd"/>
-      <w:r>
-        <w:t>? Needs re-evaluation now that daily files are created differently)</w:t>
+        <w:t>Process the daily data into aggregates (monthly and annual climatologies)</w:t>
+      </w:r>
+      <w:r>
+        <w:t xml:space="preserve"> (#**# ProcessAnnual? Needs re-evaluation now that daily files are created differently)</w:t>
       </w:r>
     </w:p>
     <w:p/>
@@ -834,15 +683,7 @@
     </w:p>
     <w:p>
       <w:r>
-        <w:t>(</w:t>
-      </w:r>
-      <w:proofErr w:type="gramStart"/>
-      <w:r>
-        <w:t>if</w:t>
-      </w:r>
-      <w:proofErr w:type="gramEnd"/>
-      <w:r>
-        <w:t xml:space="preserve"> the toolbox is not open, it can be found XXXX)</w:t>
+        <w:t>(if the toolbox is not open, it can be found XXXX)</w:t>
       </w:r>
     </w:p>
     <w:p>
@@ -852,15 +693,7 @@
     </w:p>
     <w:p>
       <w:r>
-        <w:t>Navigate to where the XXXX toolbox is stored. (</w:t>
-      </w:r>
-      <w:proofErr w:type="gramStart"/>
-      <w:r>
-        <w:t>if</w:t>
-      </w:r>
-      <w:proofErr w:type="gramEnd"/>
-      <w:r>
-        <w:t xml:space="preserve"> you did not download it from GitHub, you will need to download it. If you copied all the files from GitHub, it should be wherever you copied them)</w:t>
+        <w:t>Navigate to where the XXXX toolbox is stored. (if you did not download it from GitHub, you will need to download it. If you copied all the files from GitHub, it should be wherever you copied them)</w:t>
       </w:r>
     </w:p>
     <w:p>
@@ -946,158 +779,37 @@
           <w:b/>
           <w:bCs/>
         </w:rPr>
-        <w:t xml:space="preserve">Error in Rsx_nc4_get_vara_double: </w:t>
-      </w:r>
-      <w:proofErr w:type="spellStart"/>
-      <w:r>
-        <w:rPr>
-          <w:b/>
-          <w:bCs/>
-        </w:rPr>
-        <w:t>NetCDF</w:t>
-      </w:r>
-      <w:proofErr w:type="spellEnd"/>
-      <w:r>
-        <w:rPr>
-          <w:b/>
-          <w:bCs/>
-        </w:rPr>
-        <w:t>: DAP failure</w:t>
-      </w:r>
-    </w:p>
-    <w:p>
-      <w:pPr>
-        <w:rPr>
-          <w:b/>
-          <w:bCs/>
-        </w:rPr>
-      </w:pPr>
-      <w:r>
-        <w:rPr>
-          <w:b/>
-          <w:bCs/>
-        </w:rPr>
-        <w:t>Var: RAINNC_rcp</w:t>
-      </w:r>
-      <w:proofErr w:type="gramStart"/>
-      <w:r>
-        <w:rPr>
-          <w:b/>
-          <w:bCs/>
-        </w:rPr>
-        <w:t xml:space="preserve">85  </w:t>
-      </w:r>
-      <w:proofErr w:type="spellStart"/>
-      <w:r>
-        <w:rPr>
-          <w:b/>
-          <w:bCs/>
-        </w:rPr>
-        <w:t>Ndims</w:t>
-      </w:r>
-      <w:proofErr w:type="spellEnd"/>
-      <w:proofErr w:type="gramEnd"/>
-      <w:r>
-        <w:rPr>
-          <w:b/>
-          <w:bCs/>
-        </w:rPr>
-        <w:t>: 3   Start: 17579,0,0 Count: 8785,64,82</w:t>
-      </w:r>
-    </w:p>
-    <w:p>
-      <w:pPr>
-        <w:rPr>
-          <w:b/>
-          <w:bCs/>
-        </w:rPr>
-      </w:pPr>
-      <w:r>
-        <w:rPr>
-          <w:b/>
-          <w:bCs/>
-        </w:rPr>
-        <w:t xml:space="preserve">Error in </w:t>
-      </w:r>
-      <w:proofErr w:type="spellStart"/>
-      <w:r>
-        <w:rPr>
-          <w:b/>
-          <w:bCs/>
-        </w:rPr>
-        <w:t>ncvar_get_</w:t>
-      </w:r>
-      <w:proofErr w:type="gramStart"/>
-      <w:r>
-        <w:rPr>
-          <w:b/>
-          <w:bCs/>
-        </w:rPr>
-        <w:t>inner</w:t>
-      </w:r>
-      <w:proofErr w:type="spellEnd"/>
-      <w:r>
-        <w:rPr>
-          <w:b/>
-          <w:bCs/>
-        </w:rPr>
-        <w:t>(</w:t>
-      </w:r>
-      <w:proofErr w:type="gramEnd"/>
-      <w:r>
-        <w:rPr>
-          <w:b/>
-          <w:bCs/>
-        </w:rPr>
-        <w:t xml:space="preserve">ncid2use, varid2use, </w:t>
-      </w:r>
-      <w:proofErr w:type="spellStart"/>
-      <w:r>
-        <w:rPr>
-          <w:b/>
-          <w:bCs/>
-        </w:rPr>
-        <w:t>nc$var</w:t>
-      </w:r>
-      <w:proofErr w:type="spellEnd"/>
-      <w:r>
-        <w:rPr>
-          <w:b/>
-          <w:bCs/>
-        </w:rPr>
-        <w:t>[[li]]$</w:t>
-      </w:r>
-      <w:proofErr w:type="spellStart"/>
-      <w:r>
-        <w:rPr>
-          <w:b/>
-          <w:bCs/>
-        </w:rPr>
-        <w:t>missval</w:t>
-      </w:r>
-      <w:proofErr w:type="spellEnd"/>
-      <w:r>
-        <w:rPr>
-          <w:b/>
-          <w:bCs/>
-        </w:rPr>
-        <w:t xml:space="preserve">, </w:t>
-      </w:r>
-      <w:proofErr w:type="spellStart"/>
-      <w:r>
-        <w:rPr>
-          <w:b/>
-          <w:bCs/>
-        </w:rPr>
-        <w:t>addOffset</w:t>
-      </w:r>
-      <w:proofErr w:type="spellEnd"/>
-      <w:r>
-        <w:rPr>
-          <w:b/>
-          <w:bCs/>
-        </w:rPr>
-        <w:t xml:space="preserve">,  : </w:t>
+        <w:t>Error in Rsx_nc4_get_vara_double: NetCDF: DAP failure</w:t>
+      </w:r>
+    </w:p>
+    <w:p>
+      <w:pPr>
+        <w:rPr>
+          <w:b/>
+          <w:bCs/>
+        </w:rPr>
+      </w:pPr>
+      <w:r>
+        <w:rPr>
+          <w:b/>
+          <w:bCs/>
+        </w:rPr>
+        <w:t>Var: RAINNC_rcp85  Ndims: 3   Start: 17579,0,0 Count: 8785,64,82</w:t>
+      </w:r>
+    </w:p>
+    <w:p>
+      <w:pPr>
+        <w:rPr>
+          <w:b/>
+          <w:bCs/>
+        </w:rPr>
+      </w:pPr>
+      <w:r>
+        <w:rPr>
+          <w:b/>
+          <w:bCs/>
+        </w:rPr>
+        <w:t xml:space="preserve">Error in ncvar_get_inner(ncid2use, varid2use, nc$var[[li]]$missval, addOffset,  : </w:t>
       </w:r>
     </w:p>
     <w:p>
@@ -1120,26 +832,10 @@
         <w:t xml:space="preserve">Sometimes it has memory issues while downloading. Find the spot where the download script </w:t>
       </w:r>
       <w:r>
-        <w:t xml:space="preserve">left off and try to resume there (by running the </w:t>
-      </w:r>
-      <w:proofErr w:type="spellStart"/>
-      <w:r>
-        <w:t>DataDownloader</w:t>
-      </w:r>
-      <w:proofErr w:type="spellEnd"/>
-      <w:r>
-        <w:t xml:space="preserve"> manually with appropriate start/end numbers. Alternatively, you can try downloading everything again in a new session (perhaps reboot the computer to try to free up any memory that may have been tied </w:t>
-      </w:r>
-      <w:proofErr w:type="gramStart"/>
-      <w:r>
-        <w:t>up</w:t>
-      </w:r>
-      <w:r>
-        <w:t>, or</w:t>
-      </w:r>
-      <w:proofErr w:type="gramEnd"/>
-      <w:r>
-        <w:t xml:space="preserve"> try running it with fewer other processes at the same time</w:t>
+        <w:t>left off and try to resume there (by running the DataDownloader manually with appropriate start/end numbers. Alternatively, you can try downloading everything again in a new session (perhaps reboot the computer to try to free up any memory that may have been tied up</w:t>
+      </w:r>
+      <w:r>
+        <w:t>, or try running it with fewer other processes at the same time</w:t>
       </w:r>
       <w:r>
         <w:t>).</w:t>
@@ -1163,7 +859,6 @@
     </w:p>
     <w:p>
       <w:r>
-        <w:lastRenderedPageBreak/>
         <w:t>Stop the R process, restart R, check your internet connection, and try again. Likely the internet connection was disrupted, the process hung up. If you are careful, you can adjust the start and end points to run for just the remaining files, instead of re-running for everything.</w:t>
       </w:r>
     </w:p>
@@ -1192,15 +887,7 @@
         <w:t xml:space="preserve">This will be corrected at a later step, or one can take the data out of array, replace with 0’s, and then put the data back into an array format to correct it. </w:t>
       </w:r>
       <w:r>
-        <w:t>(</w:t>
-      </w:r>
-      <w:proofErr w:type="gramStart"/>
-      <w:r>
-        <w:t>this</w:t>
-      </w:r>
-      <w:proofErr w:type="gramEnd"/>
-      <w:r>
-        <w:t xml:space="preserve"> was not done to avoid getting the order wrong, and there may be an easier tool for this!)</w:t>
+        <w:t>(this was not done to avoid getting the order wrong, and there may be an easier tool for this!)</w:t>
       </w:r>
     </w:p>
     <w:p/>

</xml_diff>

<commit_message>
Reorganize and clean up repository (in progress!) and fix Workflow_Cumulative.R
</commit_message>
<xml_diff>
--- a/Hawaii Weather Research Forecast Model Data Processing Instructions.docx
+++ b/Hawaii Weather Research Forecast Model Data Processing Instructions.docx
@@ -72,27 +72,10 @@
     </w:p>
     <w:p>
       <w:r>
-        <w:t>This workflow requires R and ArcGIS</w:t>
-      </w:r>
-      <w:r>
-        <w:t xml:space="preserve"> </w:t>
-      </w:r>
-      <w:commentRangeStart w:id="1"/>
-      <w:r>
-        <w:t>10.X</w:t>
-      </w:r>
-      <w:commentRangeEnd w:id="1"/>
-      <w:r>
-        <w:rPr>
-          <w:rStyle w:val="CommentReference"/>
-        </w:rPr>
-        <w:commentReference w:id="1"/>
+        <w:t>This workflow requires R</w:t>
       </w:r>
       <w:r>
         <w:t xml:space="preserve">. </w:t>
-      </w:r>
-      <w:r>
-        <w:t xml:space="preserve">R is free, ArcGIS is not. </w:t>
       </w:r>
       <w:r>
         <w:t>For working with R, I highly recommend using RStudio</w:t>
@@ -143,16 +126,16 @@
           <w:t>www.github.com/akeyel/HI_WRF</w:t>
         </w:r>
       </w:hyperlink>
-      <w:commentRangeStart w:id="2"/>
+      <w:commentRangeStart w:id="1"/>
       <w:r>
         <w:t>.</w:t>
       </w:r>
-      <w:commentRangeEnd w:id="2"/>
+      <w:commentRangeEnd w:id="1"/>
       <w:r>
         <w:rPr>
           <w:rStyle w:val="CommentReference"/>
         </w:rPr>
-        <w:commentReference w:id="2"/>
+        <w:commentReference w:id="1"/>
       </w:r>
     </w:p>
     <w:p>
@@ -343,22 +326,423 @@
         <w:t>if more than 100 mm falls in a 1 hour period. (based on Maui data, that heavy of rainfall was a relatively rare event).</w:t>
       </w:r>
     </w:p>
+    <w:p>
+      <w:pPr>
+        <w:pStyle w:val="ListParagraph"/>
+        <w:numPr>
+          <w:ilvl w:val="0"/>
+          <w:numId w:val="1"/>
+        </w:numPr>
+      </w:pPr>
+      <w:r>
+        <w:t xml:space="preserve">For UDROFF for Kauai, </w:t>
+      </w:r>
+      <w:r>
+        <w:t>negative values were observed for day 66 in 1994, day 1 in 1996, and days 175 and 176</w:t>
+      </w:r>
+      <w:r>
+        <w:t xml:space="preserve"> for 1998. For 1994 and 1998, it looks like the counter rolled over back to 0, so the change was just marked as 0 instead of negative, and </w:t>
+      </w:r>
+      <w:r>
+        <w:t>differences from the new baseline were used going forward. I did not carefully investigate the day 1 1996 negative value, but assume it is a</w:t>
+      </w:r>
+      <w:r>
+        <w:t xml:space="preserve"> small</w:t>
+      </w:r>
+      <w:r>
+        <w:t xml:space="preserve"> rounding error from the interpolation. </w:t>
+      </w:r>
+      <w:r>
+        <w:t>The difference there was also set to be 0 instead of a negative value.</w:t>
+      </w:r>
+    </w:p>
+    <w:p>
+      <w:pPr>
+        <w:pStyle w:val="ListParagraph"/>
+        <w:numPr>
+          <w:ilvl w:val="0"/>
+          <w:numId w:val="1"/>
+        </w:numPr>
+      </w:pPr>
+      <w:r>
+        <w:t>Climatologies</w:t>
+      </w:r>
+      <w:r>
+        <w:t xml:space="preserve"> for cumulative variables</w:t>
+      </w:r>
+      <w:r>
+        <w:t xml:space="preserve"> used mean values multiplied by 365 days, so that they could be directly compared across years. This does mean that leap years are short one day’s accumulation</w:t>
+      </w:r>
+      <w:r>
+        <w:t xml:space="preserve"> for cumulative variables.</w:t>
+      </w:r>
+    </w:p>
+    <w:p>
+      <w:pPr>
+        <w:pStyle w:val="ListParagraph"/>
+        <w:numPr>
+          <w:ilvl w:val="0"/>
+          <w:numId w:val="1"/>
+        </w:numPr>
+      </w:pPr>
+      <w:r>
+        <w:t xml:space="preserve">Quality Control Flag: UDROFF values should be checked for the correct orders of magnitude. In particular, one year </w:t>
+      </w:r>
+      <w:r>
+        <w:t>(1998) was an order of magnitude higher on average than the other years</w:t>
+      </w:r>
+      <w:r>
+        <w:t xml:space="preserve"> for Kauai present</w:t>
+      </w:r>
+      <w:r>
+        <w:t>.</w:t>
+      </w:r>
+      <w:r>
+        <w:t xml:space="preserve"> Is this plausible? Does this variable have some extreme variation? </w:t>
+      </w:r>
+    </w:p>
     <w:p/>
     <w:p>
       <w:pPr>
         <w:pStyle w:val="Heading2"/>
       </w:pPr>
       <w:r>
-        <w:t>Overview of Scripts</w:t>
+        <w:t>Overview of</w:t>
+      </w:r>
+      <w:r>
+        <w:t xml:space="preserve"> HI_WRF</w:t>
+      </w:r>
+      <w:r>
+        <w:t xml:space="preserve"> GitHub Repository and</w:t>
+      </w:r>
+      <w:r>
+        <w:t xml:space="preserve"> Scripts</w:t>
       </w:r>
     </w:p>
     <w:p>
       <w:pPr>
         <w:ind w:left="1080" w:hanging="1080"/>
-      </w:pPr>
+        <w:rPr>
+          <w:b/>
+          <w:bCs/>
+        </w:rPr>
+      </w:pPr>
+      <w:r>
+        <w:rPr>
+          <w:b/>
+          <w:bCs/>
+        </w:rPr>
+        <w:t>Folders:</w:t>
+      </w:r>
+    </w:p>
+    <w:p>
+      <w:pPr>
+        <w:ind w:left="1080" w:hanging="1080"/>
+      </w:pPr>
+      <w:r>
+        <w:lastRenderedPageBreak/>
+        <w:t>3D</w:t>
+      </w:r>
+      <w:r>
+        <w:t>:</w:t>
+      </w:r>
+      <w:r>
+        <w:t xml:space="preserve"> Two scripts for processing the 3D data set</w:t>
+      </w:r>
+      <w:r>
+        <w:t xml:space="preserve"> into cloud water interception</w:t>
+      </w:r>
+      <w:r>
+        <w:t>. Note that th</w:t>
+      </w:r>
+      <w:r>
+        <w:t>e</w:t>
+      </w:r>
+      <w:r>
+        <w:t>s</w:t>
+      </w:r>
+      <w:r>
+        <w:t>e</w:t>
+      </w:r>
+      <w:r>
+        <w:t xml:space="preserve"> require the ten 16 TB hard drives that have the WRF simulation output on it in order to use</w:t>
+      </w:r>
+      <w:r>
+        <w:t xml:space="preserve">. The ‘for_points’ version was written to work with 5 </w:t>
+      </w:r>
+      <w:r>
+        <w:t xml:space="preserve">locations with field measurements, while the for_island version is intended to create island-wide calculations. </w:t>
+      </w:r>
+      <w:r>
+        <w:rPr>
+          <w:b/>
+          <w:bCs/>
+        </w:rPr>
+        <w:t xml:space="preserve">NOTE: the calculations have not been finalized yet, so please treat all </w:t>
+      </w:r>
+      <w:r>
+        <w:rPr>
+          <w:b/>
+          <w:bCs/>
+        </w:rPr>
+        <w:t>outputs as preliminary unless further validation/vetting is performed.</w:t>
+      </w:r>
+    </w:p>
+    <w:p>
+      <w:pPr>
+        <w:ind w:left="1080" w:hanging="1080"/>
+      </w:pPr>
+      <w:r>
+        <w:t>g</w:t>
+      </w:r>
+      <w:r>
+        <w:t>is</w:t>
+      </w:r>
+      <w:r>
+        <w:t>/Vector</w:t>
+      </w:r>
+      <w:r>
+        <w:t>: Public Domain Vector format outlines for each of the Hawaiian Islands downloaded from Natural Earth</w:t>
+      </w:r>
+      <w:r>
+        <w:t>.</w:t>
+      </w:r>
+    </w:p>
+    <w:p>
+      <w:pPr>
+        <w:ind w:left="1080" w:hanging="1080"/>
+      </w:pPr>
+      <w:r>
+        <w:t>g</w:t>
+      </w:r>
+      <w:r>
+        <w:t>rids</w:t>
+      </w:r>
+      <w:r>
+        <w:t>/templates: Raster templates from the Hawaii Rainfall Atlas</w:t>
+      </w:r>
+      <w:r>
+        <w:t xml:space="preserve"> to use to convert the WRF simulation </w:t>
+      </w:r>
+      <w:r>
+        <w:t>to a standardized raster grid. Note that this involves downscaling lower-resolution</w:t>
+      </w:r>
+      <w:r>
+        <w:t xml:space="preserve"> data</w:t>
+      </w:r>
+      <w:r>
+        <w:t xml:space="preserve"> to higher resolution, and many GIS experts recommend going the opposite direction</w:t>
+      </w:r>
+      <w:r>
+        <w:t xml:space="preserve">. This was done to take advantage of the standardized grid of the Hawaii Rainfall Atlas </w:t>
+      </w:r>
+      <w:r>
+        <w:t>and to simplify data comparisons and use.</w:t>
+      </w:r>
+    </w:p>
+    <w:p>
+      <w:pPr>
+        <w:ind w:left="1080" w:hanging="1080"/>
+      </w:pPr>
+      <w:r>
+        <w:t>grids/wrf_grids</w:t>
+      </w:r>
+      <w:r>
+        <w:t xml:space="preserve">: The Lat/Lon points of each WRF model point, along with the row and column indices in the </w:t>
+      </w:r>
+      <w:r>
+        <w:t xml:space="preserve">data matrix. These files can be used to look up real-world locations in the WRF simulation, or can be used </w:t>
+      </w:r>
+      <w:r>
+        <w:t>to geo-locate WRF model outputs by joining them to the grid.</w:t>
+      </w:r>
+    </w:p>
+    <w:p>
+      <w:pPr>
+        <w:ind w:left="1080" w:hanging="1080"/>
+      </w:pPr>
+      <w:r>
+        <w:t>s</w:t>
+      </w:r>
+      <w:r>
+        <w:t>ettings</w:t>
+      </w:r>
+      <w:r>
+        <w:t>/Settings.R</w:t>
+      </w:r>
+      <w:r>
+        <w:t xml:space="preserve"> and /PrecipSettings.R</w:t>
+      </w:r>
+      <w:r>
+        <w:t xml:space="preserve">: </w:t>
+      </w:r>
+      <w:r>
+        <w:t>Some basic settings for running the Workflow scripts</w:t>
+      </w:r>
+      <w:r>
+        <w:t xml:space="preserve"> to keep the Workflow scripts tidy</w:t>
+      </w:r>
+      <w:r>
+        <w:t>.</w:t>
+      </w:r>
+      <w:r>
+        <w:t xml:space="preserve"> Basically, if you find an undefined object in the Workflow script, chances are it was defined in the settings file.</w:t>
+      </w:r>
+      <w:r>
+        <w:t xml:space="preserve"> PrecipSettings.R should be used with Workflow_ppt.R and Settings.R should be used with everything else.</w:t>
+      </w:r>
+    </w:p>
+    <w:p>
+      <w:pPr>
+        <w:ind w:left="1080" w:hanging="1080"/>
+      </w:pPr>
+      <w:r>
+        <w:t>workflows/</w:t>
+      </w:r>
+      <w:r>
+        <w:t>Workflow.R This is the main script</w:t>
+      </w:r>
+      <w:r>
+        <w:t xml:space="preserve"> for processing the 2D data</w:t>
+      </w:r>
+      <w:r>
+        <w:t xml:space="preserve">. It will call other </w:t>
+      </w:r>
+      <w:r>
+        <w:t>scripts in the required order. It is best run interactively with one section at a time</w:t>
+      </w:r>
+      <w:r>
+        <w:t>, as sometimes a step will result in error or may take some time for processing, in which case it may need to be re-run or corrected before attempting the next step.</w:t>
+      </w:r>
+      <w:r>
+        <w:t xml:space="preserve"> See 2D Data below for details on the scripts used by this workflow.</w:t>
+      </w:r>
+    </w:p>
+    <w:p>
+      <w:pPr>
+        <w:ind w:left="1080" w:hanging="1080"/>
+      </w:pPr>
+      <w:r>
+        <w:t>Workflows/</w:t>
+      </w:r>
+      <w:commentRangeStart w:id="2"/>
+      <w:r>
+        <w:t>Workflow_Cumulative.R</w:t>
+      </w:r>
+      <w:commentRangeEnd w:id="2"/>
+      <w:r>
+        <w:rPr>
+          <w:rStyle w:val="CommentReference"/>
+        </w:rPr>
+        <w:commentReference w:id="2"/>
+      </w:r>
+      <w:r>
+        <w:t>: A workflow for non-bucket variables where values are given cumulatively</w:t>
+      </w:r>
+      <w:r>
+        <w:t xml:space="preserve"> over the simulation.</w:t>
+      </w:r>
+    </w:p>
+    <w:p>
+      <w:pPr>
+        <w:ind w:left="1080" w:hanging="1080"/>
+      </w:pPr>
+      <w:r>
+        <w:t xml:space="preserve">Workflows/Workflow_ppt.R: A custom workflow for precipitation. </w:t>
+      </w:r>
+      <w:r>
+        <w:t xml:space="preserve">This was used to generate the precipitation data files – </w:t>
+      </w:r>
+      <w:r>
+        <w:rPr>
+          <w:b/>
+          <w:bCs/>
+        </w:rPr>
+        <w:t>but watch for bugs</w:t>
+      </w:r>
+      <w:r>
+        <w:t xml:space="preserve">. The precipitation scripts were later adapted for processing the temperature data, so it is possible that </w:t>
+      </w:r>
+      <w:r>
+        <w:t>some functions may have changed since they were originally applied to the precipitation data.</w:t>
+      </w:r>
+    </w:p>
+    <w:p>
+      <w:pPr>
+        <w:ind w:left="1080" w:hanging="1080"/>
+      </w:pPr>
+      <w:r>
+        <w:t>wrf_tables: VEGPARM.</w:t>
+      </w:r>
+      <w:r>
+        <w:t>TBL was taken from the WRF simulation (NCAR)</w:t>
+      </w:r>
+      <w:r>
+        <w:t>. See WRF_License.txt for link to WRF and for license terms (public domain).</w:t>
+      </w:r>
+    </w:p>
+    <w:p>
+      <w:pPr>
+        <w:ind w:left="1080" w:hanging="1080"/>
+      </w:pPr>
+    </w:p>
+    <w:p>
+      <w:pPr>
+        <w:ind w:left="1080" w:hanging="1080"/>
+        <w:rPr>
+          <w:b/>
+          <w:bCs/>
+        </w:rPr>
+      </w:pPr>
+      <w:r>
+        <w:rPr>
+          <w:b/>
+          <w:bCs/>
+        </w:rPr>
+        <w:t>Files:</w:t>
+      </w:r>
+    </w:p>
+    <w:p>
+      <w:pPr>
+        <w:ind w:left="1080" w:hanging="1080"/>
+      </w:pPr>
+      <w:r>
+        <w:t>Variables.R</w:t>
+      </w:r>
+      <w:r>
+        <w:t xml:space="preserve">: This script provides an overview of the 2D variables in the WRF file available for use. </w:t>
+      </w:r>
+    </w:p>
+    <w:p>
+      <w:pPr>
+        <w:ind w:left="1080" w:hanging="1080"/>
+      </w:pPr>
+      <w:r>
+        <w:t>Workflow_hlpr.R</w:t>
+      </w:r>
+      <w:r>
+        <w:t xml:space="preserve"> This script contains the functions used by the other scripts. It is best navigated by searching for the desired function, as the functions are present in no particular order</w:t>
+      </w:r>
+      <w:r>
+        <w:t>, and I navigate it using the search option.</w:t>
+      </w:r>
+    </w:p>
+    <w:p/>
+    <w:p>
+      <w:pPr>
+        <w:pStyle w:val="Heading2"/>
+      </w:pPr>
+      <w:r>
+        <w:t>2D Data</w:t>
+      </w:r>
+    </w:p>
+    <w:p>
+      <w:r>
+        <w:t xml:space="preserve">To download the precipitation data, the workflow is laid out in </w:t>
+      </w:r>
       <w:commentRangeStart w:id="3"/>
       <w:r>
-        <w:t>Workflow.R</w:t>
+        <w:t>Workflow_ppt.R</w:t>
       </w:r>
       <w:commentRangeEnd w:id="3"/>
       <w:r>
@@ -368,47 +752,446 @@
         <w:commentReference w:id="3"/>
       </w:r>
       <w:r>
-        <w:t xml:space="preserve"> This is the main script</w:t>
-      </w:r>
-      <w:r>
-        <w:t xml:space="preserve"> for processing the 2D data</w:t>
-      </w:r>
-      <w:r>
-        <w:t xml:space="preserve">. It will call other </w:t>
-      </w:r>
-      <w:r>
-        <w:t>scripts in the required order. It is best run interactively with one section at a time</w:t>
-      </w:r>
-      <w:r>
-        <w:t>, as sometimes a step will result in error or may take some time for processing, in which case it may need to be re-run or corrected before attempting the next step.</w:t>
-      </w:r>
-      <w:r>
-        <w:t xml:space="preserve"> See 2D Data below for details on the scripts used by this workflow.</w:t>
-      </w:r>
-    </w:p>
-    <w:p>
-      <w:pPr>
-        <w:ind w:left="1080" w:hanging="1080"/>
-      </w:pPr>
-      <w:r>
-        <w:t>Variables.R</w:t>
-      </w:r>
-      <w:r>
-        <w:t xml:space="preserve">: This script provides an overview of the 2D variables in the WRF file available for use. </w:t>
-      </w:r>
-    </w:p>
-    <w:p>
-      <w:pPr>
-        <w:ind w:left="1080" w:hanging="1080"/>
-      </w:pPr>
+        <w:t>.</w:t>
+      </w:r>
+    </w:p>
+    <w:p>
+      <w:r>
+        <w:t xml:space="preserve">The workflow will need to be run separately for each </w:t>
+      </w:r>
+      <w:commentRangeStart w:id="4"/>
+      <w:r>
+        <w:t>island</w:t>
+      </w:r>
+      <w:commentRangeEnd w:id="4"/>
+      <w:r>
+        <w:rPr>
+          <w:rStyle w:val="CommentReference"/>
+        </w:rPr>
+        <w:commentReference w:id="4"/>
+      </w:r>
+      <w:r>
+        <w:t xml:space="preserve">. </w:t>
+      </w:r>
+    </w:p>
+    <w:p/>
+    <w:p>
+      <w:r>
+        <w:t>The workflow consists of the following major tasks:</w:t>
+      </w:r>
+    </w:p>
+    <w:p>
+      <w:r>
+        <w:t>Load Functions</w:t>
+      </w:r>
+      <w:r>
+        <w:t>: (</w:t>
+      </w:r>
       <w:r>
         <w:t>Workflow_hlpr.R</w:t>
       </w:r>
       <w:r>
-        <w:t xml:space="preserve"> This script contains the functions used by the other scripts. It is best navigated by searching for the desired function, as the functions are present in no particular order</w:t>
-      </w:r>
-      <w:r>
-        <w:t>, and I navigate it using the search option.</w:t>
+        <w:t>)</w:t>
+      </w:r>
+      <w:r>
+        <w:t>, loads functions into memory but does not perform any actions</w:t>
+      </w:r>
+    </w:p>
+    <w:p>
+      <w:r>
+        <w:lastRenderedPageBreak/>
+        <w:t>Load Settings</w:t>
+      </w:r>
+      <w:r>
+        <w:t xml:space="preserve"> (</w:t>
+      </w:r>
+      <w:r>
+        <w:t xml:space="preserve">e.g., 000b_PrecipSettings.R) </w:t>
+      </w:r>
+      <w:r>
+        <w:t xml:space="preserve">Runs a settings file, </w:t>
+      </w:r>
+      <w:r>
+        <w:t>, which contains instructions on how to run the rest of the processing. This will load variables into the active session.</w:t>
+      </w:r>
+    </w:p>
+    <w:p>
+      <w:r>
+        <w:t>Make a grid (was only run once, no need to run again) #**# Pull out into a separate script then!</w:t>
+      </w:r>
+    </w:p>
+    <w:p>
+      <w:r>
+        <w:t>Download the</w:t>
+      </w:r>
+      <w:r>
+        <w:t xml:space="preserve"> chosen</w:t>
+      </w:r>
+      <w:r>
+        <w:t xml:space="preserve"> variable</w:t>
+      </w:r>
+      <w:r>
+        <w:t>(s)</w:t>
+      </w:r>
+      <w:r>
+        <w:t xml:space="preserve"> for each </w:t>
+      </w:r>
+      <w:r>
+        <w:t>scenario</w:t>
+      </w:r>
+      <w:r>
+        <w:t xml:space="preserve"> (0000_Data_Downloader.R). Downloads the data for an island. </w:t>
+      </w:r>
+      <w:r>
+        <w:t xml:space="preserve">The speed of this script will depend on your internet connection, and may take several hours per island and scenario. The resulting data download may be large </w:t>
+      </w:r>
+      <w:commentRangeStart w:id="5"/>
+      <w:r>
+        <w:t>(10’s of GB)</w:t>
+      </w:r>
+      <w:commentRangeEnd w:id="5"/>
+      <w:r>
+        <w:rPr>
+          <w:rStyle w:val="CommentReference"/>
+        </w:rPr>
+        <w:commentReference w:id="5"/>
+      </w:r>
+    </w:p>
+    <w:p>
+      <w:r>
+        <w:t>#**# DO WE NEED AN ANNUAL HOURLY FILE? #**#</w:t>
+      </w:r>
+    </w:p>
+    <w:p>
+      <w:r>
+        <w:t xml:space="preserve">Process the downloaded hourly data into </w:t>
+      </w:r>
+      <w:r>
+        <w:t>a daily file</w:t>
+      </w:r>
+      <w:r>
+        <w:t xml:space="preserve"> (</w:t>
+      </w:r>
+      <w:commentRangeStart w:id="6"/>
+      <w:r>
+        <w:t>001c_ExtractAnnual_hm.R</w:t>
+      </w:r>
+      <w:commentRangeEnd w:id="6"/>
+      <w:r>
+        <w:rPr>
+          <w:rStyle w:val="CommentReference"/>
+        </w:rPr>
+        <w:commentReference w:id="6"/>
+      </w:r>
+      <w:r>
+        <w:t>, 001c_ExtractAnnual_ok.R, note that oahu/Kauai process much slower due to the missing I_RAIN variable and the need to calculate differences hourly.</w:t>
+      </w:r>
+      <w:r>
+        <w:t>)</w:t>
+      </w:r>
+    </w:p>
+    <w:p>
+      <w:r>
+        <w:t>Convert the daily files to .csv format</w:t>
+      </w:r>
+      <w:r>
+        <w:t xml:space="preserve"> (</w:t>
+      </w:r>
+      <w:commentRangeStart w:id="7"/>
+      <w:r>
+        <w:t>Daily_to_geotif.R</w:t>
+      </w:r>
+      <w:commentRangeEnd w:id="7"/>
+      <w:r>
+        <w:rPr>
+          <w:rStyle w:val="CommentReference"/>
+        </w:rPr>
+        <w:commentReference w:id="7"/>
+      </w:r>
+      <w:r>
+        <w:t>)</w:t>
+      </w:r>
+    </w:p>
+    <w:p>
+      <w:r>
+        <w:t>Convert the .csv format to raster using ArcGIS</w:t>
+      </w:r>
+      <w:r>
+        <w:t xml:space="preserve"> tool </w:t>
+      </w:r>
+      <w:r>
+        <w:t>003c_CSV_to_Rainfall_Atlas_Daily.py</w:t>
+      </w:r>
+      <w:r>
+        <w:t xml:space="preserve"> (add the ArcGIS Toolbox and the script tool should be available)</w:t>
+      </w:r>
+    </w:p>
+    <w:p>
+      <w:r>
+        <w:t>Process the daily data into aggregates (monthly and annual climatologies)</w:t>
+      </w:r>
+      <w:r>
+        <w:t xml:space="preserve"> (#**# ProcessAnnual? Needs re-evaluation now that daily files are created differently)</w:t>
+      </w:r>
+    </w:p>
+    <w:p/>
+    <w:p>
+      <w:r>
+        <w:t>NOTE: Even though it is presented as a single overview script, I prefer to run it in blocks</w:t>
+      </w:r>
+      <w:r>
+        <w:t>. That is why all the blocks are turned off by default – I typically just run the inside contents of a block in R Studio. (Note that you can set it up to run multiple blocks consecutively. This may be useful in areas where the processing is more robust and less likely to glitch out and crash.</w:t>
+      </w:r>
+    </w:p>
+    <w:p/>
+    <w:p>
+      <w:r>
+        <w:rPr>
+          <w:b/>
+          <w:bCs/>
+        </w:rPr>
+        <w:t>Example:</w:t>
+      </w:r>
+      <w:r>
+        <w:t xml:space="preserve"> Downloading the UDROFF data for Hawaii</w:t>
+      </w:r>
+    </w:p>
+    <w:p/>
+    <w:p>
+      <w:r>
+        <w:rPr>
+          <w:b/>
+          <w:bCs/>
+        </w:rPr>
+        <w:t>Example:</w:t>
+      </w:r>
+      <w:r>
+        <w:t xml:space="preserve"> </w:t>
+      </w:r>
+      <w:r>
+        <w:t>Processing</w:t>
+      </w:r>
+      <w:r>
+        <w:t xml:space="preserve"> the </w:t>
+      </w:r>
+      <w:r>
+        <w:t>UDROFF data for Kauai</w:t>
+      </w:r>
+    </w:p>
+    <w:p>
+      <w:r>
+        <w:t>Check that the initial paths are correct</w:t>
+      </w:r>
+    </w:p>
+    <w:p>
+      <w:r>
+        <w:t>make.grid is defined in the settings, it should be set to 0, as the xy grids should already have been generated and are available from the HI_WRF repository.</w:t>
+      </w:r>
+      <w:r>
+        <w:t xml:space="preserve"> Skip this.</w:t>
+      </w:r>
+    </w:p>
+    <w:p/>
+    <w:p>
+      <w:r>
+        <w:t>Skip the Download Data block – for this example the data were already downloaded. If you need help downloading data see the Download Data example above.</w:t>
+      </w:r>
+    </w:p>
+    <w:p/>
+    <w:p>
+      <w:pPr>
+        <w:rPr>
+          <w:b/>
+          <w:bCs/>
+        </w:rPr>
+      </w:pPr>
+      <w:commentRangeStart w:id="8"/>
+      <w:r>
+        <w:rPr>
+          <w:b/>
+          <w:bCs/>
+        </w:rPr>
+        <w:t>Interpolate Day</w:t>
+      </w:r>
+      <w:commentRangeEnd w:id="8"/>
+      <w:r>
+        <w:rPr>
+          <w:rStyle w:val="CommentReference"/>
+        </w:rPr>
+        <w:commentReference w:id="8"/>
+      </w:r>
+      <w:r>
+        <w:rPr>
+          <w:b/>
+          <w:bCs/>
+        </w:rPr>
+        <w:t xml:space="preserve"> block:</w:t>
+      </w:r>
+    </w:p>
+    <w:p>
+      <w:r>
+        <w:t xml:space="preserve">This </w:t>
+      </w:r>
+      <w:r>
+        <w:t>block will add in a missing day (Jan 1, 1996) that was lost due to corruption. It will also add extra hours to the end of the simulation to convert from GMT time to local time (because the data are</w:t>
+      </w:r>
+      <w:r>
+        <w:t xml:space="preserve"> downloaded in GMT and are</w:t>
+      </w:r>
+      <w:r>
+        <w:t xml:space="preserve"> being switched to HST).</w:t>
+      </w:r>
+    </w:p>
+    <w:p>
+      <w:r>
+        <w:t xml:space="preserve">To fill in the missing day for a cumulative variable, the </w:t>
+      </w:r>
+      <w:r>
+        <w:t xml:space="preserve">change in amount is divided by 24 and distributed evenly across the 24 hours. To fill in for a non-cumulative variable, </w:t>
+      </w:r>
+      <w:r>
+        <w:t>it just repeats the immediate previous day.</w:t>
+      </w:r>
+      <w:r>
+        <w:t xml:space="preserve"> This is only needed for the present day scenario.</w:t>
+      </w:r>
+    </w:p>
+    <w:p/>
+    <w:p>
+      <w:r>
+        <w:t>To add data to the end of the simulation, f</w:t>
+      </w:r>
+      <w:r>
+        <w:t xml:space="preserve">or the </w:t>
+      </w:r>
+      <w:r>
+        <w:t xml:space="preserve">cumulative variables (SRFOFF and UDROFF, the values are just fixed at the prior day’s values for the final hours. For non-cumulative variables where a mean is calculated, </w:t>
+      </w:r>
+      <w:r>
+        <w:t>the extrapolated values are just set to the recent prior values.</w:t>
+      </w:r>
+    </w:p>
+    <w:p/>
+    <w:p>
+      <w:r>
+        <w:t xml:space="preserve">Note: this will fill in data in the hourly folder based on the hourly_raw folder. So if this block is accidentally run twice, it will just overwrite the </w:t>
+      </w:r>
+      <w:r>
+        <w:t>previously run files</w:t>
+      </w:r>
+      <w:r>
+        <w:t xml:space="preserve">, but should not continue to add extra days into the middle of the </w:t>
+      </w:r>
+      <w:r>
+        <w:t xml:space="preserve">simulation (it ONLY interpolates that one specific day).  You can tell if this script has been run if the hourly folder contains all </w:t>
+      </w:r>
+      <w:r>
+        <w:t>of the data</w:t>
+      </w:r>
+      <w:r>
+        <w:t>, ending in 1753</w:t>
+      </w:r>
+      <w:r>
+        <w:t>3</w:t>
+      </w:r>
+      <w:r>
+        <w:t>0</w:t>
+      </w:r>
+      <w:r>
+        <w:t xml:space="preserve"> (there will also be the </w:t>
+      </w:r>
+      <w:r>
+        <w:lastRenderedPageBreak/>
+        <w:t xml:space="preserve">175320_deleteme.rda file that contains the </w:t>
+      </w:r>
+      <w:r>
+        <w:t>interpolated day but not the added extra hours, this can be safely deleted)</w:t>
+      </w:r>
+      <w:r>
+        <w:t>.</w:t>
+      </w:r>
+      <w:r>
+        <w:t xml:space="preserve"> </w:t>
+      </w:r>
+    </w:p>
+    <w:p/>
+    <w:p>
+      <w:pPr>
+        <w:rPr>
+          <w:b/>
+          <w:bCs/>
+        </w:rPr>
+      </w:pPr>
+      <w:r>
+        <w:rPr>
+          <w:b/>
+          <w:bCs/>
+        </w:rPr>
+        <w:t>Extract</w:t>
+      </w:r>
+      <w:r>
+        <w:rPr>
+          <w:b/>
+          <w:bCs/>
+        </w:rPr>
+        <w:t xml:space="preserve"> Variables block</w:t>
+      </w:r>
+      <w:r>
+        <w:rPr>
+          <w:b/>
+          <w:bCs/>
+        </w:rPr>
+        <w:t>:</w:t>
+      </w:r>
+    </w:p>
+    <w:p>
+      <w:r>
+        <w:t>This will convert the data from hourly to daily data by year.</w:t>
+      </w:r>
+      <w:r>
+        <w:t xml:space="preserve"> For cumulative variables this will </w:t>
+      </w:r>
+      <w:r>
+        <w:t xml:space="preserve">give a total. For non-cumulative variables, several metrics are available </w:t>
+      </w:r>
+      <w:r>
+        <w:rPr>
+          <w:highlight w:val="yellow"/>
+        </w:rPr>
+        <w:t>#**# FILL IN METRICS</w:t>
+      </w:r>
+      <w:r>
+        <w:t>.</w:t>
+      </w:r>
+    </w:p>
+    <w:p/>
+    <w:p>
+      <w:pPr>
+        <w:rPr>
+          <w:b/>
+          <w:bCs/>
+        </w:rPr>
+      </w:pPr>
+      <w:r>
+        <w:rPr>
+          <w:b/>
+          <w:bCs/>
+        </w:rPr>
+        <w:t>Future Directions:</w:t>
+      </w:r>
+    </w:p>
+    <w:p>
+      <w:r>
+        <w:t>Some variables were missing from the USGS data server data. At least in the case of UDROFF and SFR</w:t>
+      </w:r>
+      <w:r>
+        <w:t>OFF, these are available in the 3D data set. Scripts could be developed to extract and compile this information, but that is outside the scope of the present project</w:t>
+      </w:r>
+      <w:r>
+        <w:t>, which was to develop scripts to access the USGS data</w:t>
+      </w:r>
+      <w:r>
+        <w:t>.</w:t>
       </w:r>
     </w:p>
     <w:p/>
@@ -417,204 +1200,323 @@
         <w:pStyle w:val="Heading2"/>
       </w:pPr>
       <w:r>
-        <w:t>2D Data</w:t>
-      </w:r>
-    </w:p>
-    <w:p>
-      <w:r>
-        <w:t xml:space="preserve">To download the precipitation data, the workflow is laid out in </w:t>
-      </w:r>
-      <w:commentRangeStart w:id="4"/>
-      <w:r>
-        <w:t>Workflow_ppt.R</w:t>
-      </w:r>
-      <w:commentRangeEnd w:id="4"/>
-      <w:r>
-        <w:rPr>
-          <w:rStyle w:val="CommentReference"/>
-        </w:rPr>
-        <w:commentReference w:id="4"/>
+        <w:t>3D Data</w:t>
+      </w:r>
+    </w:p>
+    <w:p/>
+    <w:p>
+      <w:pPr>
+        <w:rPr>
+          <w:b/>
+          <w:bCs/>
+        </w:rPr>
+      </w:pPr>
+      <w:r>
+        <w:rPr>
+          <w:b/>
+          <w:bCs/>
+        </w:rPr>
+        <w:t>Calculate Cloud Water Interception for Selected Points</w:t>
+      </w:r>
+    </w:p>
+    <w:p>
+      <w:r>
+        <w:t>In order to calculate cloud water interception, you need to have the 3D WRF data set</w:t>
+      </w:r>
+      <w:r>
+        <w:t xml:space="preserve">, (renamed for use, see Section </w:t>
+      </w:r>
+      <w:r>
+        <w:t>X: File Renaming)</w:t>
+      </w:r>
+      <w:r>
+        <w:t xml:space="preserve"> for the location and years of interest, you need to have the wind heights extracted using the Python Script (see Section </w:t>
+      </w:r>
+      <w:r>
+        <w:t>XX Wind Height Extraction Process)</w:t>
+      </w:r>
+      <w:r>
+        <w:t>, and you need the R scripts 3D_calculation_v3.R (#**# ADD Dependencies and required packages).</w:t>
+      </w:r>
+    </w:p>
+    <w:p/>
+    <w:p>
+      <w:r>
+        <w:t>Pre-processing the location file</w:t>
+      </w:r>
+    </w:p>
+    <w:p/>
+    <w:p>
+      <w:r>
+        <w:t>Once the location file is pre-processed, s</w:t>
+      </w:r>
+      <w:r>
+        <w:t>imply adjust the island group</w:t>
+      </w:r>
+      <w:r>
+        <w:t>,</w:t>
+      </w:r>
+      <w:r>
+        <w:t xml:space="preserve"> scenario,</w:t>
+      </w:r>
+      <w:r>
+        <w:t xml:space="preserve"> and years, and</w:t>
+      </w:r>
+      <w:r>
+        <w:t xml:space="preserve"> ensure that the </w:t>
+      </w:r>
+      <w:r>
+        <w:t>input and output drives are correct</w:t>
+      </w:r>
+      <w:r>
+        <w:t>, then run the script. It was processing a year in ~5 minutes for Oahu and Kauai and in ~25 - 36 minutes for Hawaii/Maui</w:t>
+      </w:r>
+      <w:r>
+        <w:t xml:space="preserve"> on my PC</w:t>
       </w:r>
       <w:r>
         <w:t>.</w:t>
       </w:r>
     </w:p>
-    <w:p>
-      <w:r>
-        <w:t xml:space="preserve">The workflow will need to be run separately for each </w:t>
-      </w:r>
-      <w:commentRangeStart w:id="5"/>
-      <w:r>
-        <w:t>island</w:t>
-      </w:r>
-      <w:commentRangeEnd w:id="5"/>
-      <w:r>
-        <w:rPr>
-          <w:rStyle w:val="CommentReference"/>
-        </w:rPr>
-        <w:commentReference w:id="5"/>
+    <w:p/>
+    <w:p>
+      <w:pPr>
+        <w:rPr>
+          <w:b/>
+          <w:bCs/>
+        </w:rPr>
+      </w:pPr>
+      <w:r>
+        <w:rPr>
+          <w:b/>
+          <w:bCs/>
+        </w:rPr>
+        <w:t xml:space="preserve">Calculate Cloud Water Interception for </w:t>
+      </w:r>
+      <w:r>
+        <w:rPr>
+          <w:b/>
+          <w:bCs/>
+        </w:rPr>
+        <w:t>an Island Set</w:t>
+      </w:r>
+    </w:p>
+    <w:p>
+      <w:r>
+        <w:t>#**# In Progress</w:t>
+      </w:r>
+    </w:p>
+    <w:p/>
+    <w:p>
+      <w:pPr>
+        <w:rPr>
+          <w:b/>
+          <w:bCs/>
+        </w:rPr>
+      </w:pPr>
+      <w:r>
+        <w:rPr>
+          <w:b/>
+          <w:bCs/>
+        </w:rPr>
+        <w:t>File Renaming</w:t>
+      </w:r>
+    </w:p>
+    <w:p>
+      <w:r>
+        <w:t>#**# ADD DOCUMENTATION AND TRANSFER ‘script’ FROM LINUX</w:t>
+      </w:r>
+    </w:p>
+    <w:p/>
+    <w:p>
+      <w:pPr>
+        <w:rPr>
+          <w:b/>
+          <w:bCs/>
+        </w:rPr>
+      </w:pPr>
+      <w:r>
+        <w:rPr>
+          <w:b/>
+          <w:bCs/>
+        </w:rPr>
+        <w:t>Wind Height Extraction Process</w:t>
+      </w:r>
+    </w:p>
+    <w:p>
+      <w:r>
+        <w:t xml:space="preserve">First, check if the wind height has already been extracted. There should be a folder in the 2D data set hard drive labeled </w:t>
+      </w:r>
+      <w:r>
+        <w:t xml:space="preserve">wind_heights. There should be a sub-folder for each island set and scenario. Hawaii/maui are on the one labeled ‘hawaii’ and Oahu and Kauai are on the one labeled ‘kauai_oahu’. </w:t>
+      </w:r>
+      <w:r>
+        <w:t>There should be a year subfolder for each year that has been processed.</w:t>
+      </w:r>
+    </w:p>
+    <w:p>
+      <w:pPr>
+        <w:pStyle w:val="ListParagraph"/>
+        <w:numPr>
+          <w:ilvl w:val="0"/>
+          <w:numId w:val="1"/>
+        </w:numPr>
+      </w:pPr>
+      <w:r>
+        <w:t>At the time of this documentation writing</w:t>
+      </w:r>
+      <w:r>
+        <w:t xml:space="preserve"> (2023-12-22)</w:t>
+      </w:r>
+      <w:r>
+        <w:t xml:space="preserve">, 1999-03-16 is missing for </w:t>
+      </w:r>
+      <w:r>
+        <w:t>hawaii_present – this file was corrupted on the 16 TB hard drive</w:t>
+      </w:r>
+    </w:p>
+    <w:p/>
+    <w:p>
+      <w:r>
+        <w:t>If the wind height has not already been extracted, or you are using this set of code on a different WRF model then:</w:t>
+      </w:r>
+    </w:p>
+    <w:p/>
+    <w:p>
+      <w:r>
+        <w:t>Open the Extract_wind_level_height.py script with your favorite Python IDE. You will need the netCDF4 module</w:t>
+      </w:r>
+      <w:r>
+        <w:t xml:space="preserve"> and</w:t>
+      </w:r>
+      <w:r>
+        <w:t xml:space="preserve"> the wrf module</w:t>
       </w:r>
       <w:r>
         <w:t xml:space="preserve">. </w:t>
       </w:r>
-    </w:p>
-    <w:p/>
-    <w:p>
-      <w:r>
-        <w:t>The workflow consists of the following major tasks:</w:t>
-      </w:r>
-    </w:p>
-    <w:p>
-      <w:r>
-        <w:t>Load Functions</w:t>
-      </w:r>
-      <w:r>
-        <w:t>: (</w:t>
-      </w:r>
-      <w:r>
-        <w:t>Workflow_hlpr.R</w:t>
-      </w:r>
-      <w:r>
-        <w:t>)</w:t>
-      </w:r>
-      <w:r>
-        <w:t>, loads functions into memory but does not perform any actions</w:t>
-      </w:r>
-    </w:p>
-    <w:p>
-      <w:r>
-        <w:t>Load Settings</w:t>
-      </w:r>
-      <w:r>
-        <w:t xml:space="preserve"> (</w:t>
-      </w:r>
-      <w:r>
-        <w:t xml:space="preserve">e.g., 000b_PrecipSettings.R) </w:t>
-      </w:r>
-      <w:r>
-        <w:t xml:space="preserve">Runs a settings file, </w:t>
-      </w:r>
-      <w:r>
-        <w:t>, which contains instructions on how to run the rest of the processing. This will load variables into the active session.</w:t>
-      </w:r>
-    </w:p>
-    <w:p>
-      <w:r>
-        <w:t>Make a grid (was only run once, no need to run again) #**# Pull out into a separate script then!</w:t>
-      </w:r>
-    </w:p>
-    <w:p>
-      <w:r>
-        <w:t>Download the</w:t>
-      </w:r>
-      <w:r>
-        <w:t xml:space="preserve"> chosen</w:t>
-      </w:r>
-      <w:r>
-        <w:t xml:space="preserve"> variable</w:t>
-      </w:r>
-      <w:r>
-        <w:t>(s)</w:t>
-      </w:r>
-      <w:r>
-        <w:t xml:space="preserve"> for each </w:t>
-      </w:r>
-      <w:r>
-        <w:t>scenario</w:t>
-      </w:r>
-      <w:r>
-        <w:t xml:space="preserve"> (0000_Data_Downloader.R). Downloads the data for an island. </w:t>
-      </w:r>
-      <w:r>
-        <w:t xml:space="preserve">The speed of this script will depend on your internet connection, and may take several hours per island and scenario. The resulting data download may be large </w:t>
-      </w:r>
-      <w:commentRangeStart w:id="6"/>
-      <w:r>
-        <w:t>(10’s of GB)</w:t>
-      </w:r>
-      <w:commentRangeEnd w:id="6"/>
-      <w:r>
-        <w:rPr>
-          <w:rStyle w:val="CommentReference"/>
-        </w:rPr>
-        <w:commentReference w:id="6"/>
-      </w:r>
-    </w:p>
-    <w:p>
-      <w:r>
-        <w:t>#**# DO WE NEED AN ANNUAL HOURLY FILE? #**#</w:t>
-      </w:r>
-    </w:p>
-    <w:p>
-      <w:r>
-        <w:t xml:space="preserve">Process the downloaded hourly data into </w:t>
-      </w:r>
-      <w:r>
-        <w:t>a daily file</w:t>
-      </w:r>
-      <w:r>
-        <w:t xml:space="preserve"> (</w:t>
-      </w:r>
-      <w:commentRangeStart w:id="7"/>
-      <w:r>
-        <w:t>001c_ExtractAnnual_hm.R</w:t>
-      </w:r>
-      <w:commentRangeEnd w:id="7"/>
-      <w:r>
-        <w:rPr>
-          <w:rStyle w:val="CommentReference"/>
-        </w:rPr>
-        <w:commentReference w:id="7"/>
-      </w:r>
-      <w:r>
-        <w:t>, 001c_ExtractAnnual_ok.R, note that oahu/Kauai process much slower due to the missing I_RAIN variable and the need to calculate differences hourly.</w:t>
-      </w:r>
-      <w:r>
-        <w:t>)</w:t>
-      </w:r>
-    </w:p>
-    <w:p>
-      <w:r>
-        <w:t>Convert the daily files to .csv format</w:t>
-      </w:r>
-      <w:r>
-        <w:t xml:space="preserve"> (</w:t>
-      </w:r>
-      <w:commentRangeStart w:id="8"/>
-      <w:r>
-        <w:t>Daily_to_geotif.R</w:t>
-      </w:r>
-      <w:commentRangeEnd w:id="8"/>
-      <w:r>
-        <w:rPr>
-          <w:rStyle w:val="CommentReference"/>
-        </w:rPr>
-        <w:commentReference w:id="8"/>
-      </w:r>
-      <w:r>
-        <w:t>)</w:t>
-      </w:r>
-    </w:p>
-    <w:p>
-      <w:r>
-        <w:t>Convert the .csv format to raster using ArcGIS</w:t>
-      </w:r>
-      <w:r>
-        <w:t xml:space="preserve"> tool </w:t>
-      </w:r>
-      <w:r>
-        <w:t>003c_CSV_to_Rainfall_Atlas_Daily.py</w:t>
-      </w:r>
-      <w:r>
-        <w:t xml:space="preserve"> (add the ArcGIS Toolbox and the script tool should be available)</w:t>
-      </w:r>
-    </w:p>
-    <w:p>
-      <w:r>
-        <w:t>Process the daily data into aggregates (monthly and annual climatologies)</w:t>
-      </w:r>
-      <w:r>
-        <w:t xml:space="preserve"> (#**# ProcessAnnual? Needs re-evaluation now that daily files are created differently)</w:t>
+      <w:r>
+        <w:t xml:space="preserve"> </w:t>
+      </w:r>
+      <w:r>
+        <w:t>Note that for installation purposes, the wrf module is the wrf-python module. I had some trouble installing this</w:t>
+      </w:r>
+      <w:r>
+        <w:t xml:space="preserve">, but finally got it to work on one computer using the conda </w:t>
+      </w:r>
+      <w:r>
+        <w:lastRenderedPageBreak/>
+        <w:t>install command through my Anaconda installation. (pip install was not going well on a different computer outside of Anaconda).</w:t>
+      </w:r>
+    </w:p>
+    <w:p/>
+    <w:p>
+      <w:r>
+        <w:t>Here is a link to the documentation for the tool for extracting wind heights:</w:t>
+      </w:r>
+    </w:p>
+    <w:p>
+      <w:r>
+        <w:t>https://wrf-python.readthedocs.io/en/develop/internal_api/generated/wrf.g_geoht.get_height_agl.html</w:t>
+      </w:r>
+    </w:p>
+    <w:p/>
+    <w:p>
+      <w:r>
+        <w:t>Because some of the 16 TB hard drives were very full, I set it up so that the wind heights would be extracted to a different drive than the original data hard drives.</w:t>
+      </w:r>
+    </w:p>
+    <w:p>
+      <w:r>
+        <w:t>You will need to adjust the paths to fit the input hard drive – each one had a slightly different file structure, but the path_bits object can be customized to contain the part of the path that changes between years.</w:t>
+      </w:r>
+    </w:p>
+    <w:p/>
+    <w:p>
+      <w:r>
+        <w:t>It is a good idea to check that the length of the year_list and either the path_bits or path_list</w:t>
+      </w:r>
+      <w:r>
+        <w:t xml:space="preserve"> match.</w:t>
+      </w:r>
+      <w:r>
+        <w:t xml:space="preserve"> </w:t>
+      </w:r>
+      <w:r>
+        <w:t>U</w:t>
+      </w:r>
+      <w:r>
+        <w:t>se either path_bits or path_list. path_bits</w:t>
+      </w:r>
+      <w:r>
+        <w:t xml:space="preserve"> if you just want to fill in a small part of each path, use path_list if you just want to write out the paths you will be using.</w:t>
+      </w:r>
+      <w:r>
+        <w:t xml:space="preserve"> They are basically two different ways of doing the same thing, so it doesn’t really matter which approach one uses.</w:t>
+      </w:r>
+    </w:p>
+    <w:p/>
+    <w:p>
+      <w:r>
+        <w:t>NOTE: The year folders CANNOT contain any other files, or the script will crash as written.</w:t>
+      </w:r>
+      <w:r>
+        <w:t xml:space="preserve"> (exceptions could be added to the script if desired, but was not necessary </w:t>
+      </w:r>
+      <w:r>
+        <w:t>in this case</w:t>
+      </w:r>
+      <w:r>
+        <w:t>).</w:t>
+      </w:r>
+    </w:p>
+    <w:p/>
+    <w:p>
+      <w:r>
+        <w:t>Once the paths are adjusted properly, simply run the script, and it should output each day that is processed. This will give the wind layer heights needed for the cloud water interception</w:t>
+      </w:r>
+      <w:r>
+        <w:t xml:space="preserve"> wind downscaling</w:t>
+      </w:r>
+      <w:r>
+        <w:t xml:space="preserve"> calculation.</w:t>
+      </w:r>
+    </w:p>
+    <w:p/>
+    <w:p>
+      <w:pPr>
+        <w:rPr>
+          <w:b/>
+          <w:bCs/>
+        </w:rPr>
+      </w:pPr>
+      <w:r>
+        <w:rPr>
+          <w:b/>
+          <w:bCs/>
+        </w:rPr>
+        <w:t>Future Directions:</w:t>
+      </w:r>
+    </w:p>
+    <w:p/>
+    <w:p>
+      <w:r>
+        <w:t xml:space="preserve">A wind stability correction could be applied to the downscaled wind data. </w:t>
+      </w:r>
+      <w:r>
+        <w:t xml:space="preserve">However, this will not solve the concern about WRF wind speeds below the canopy height, </w:t>
+      </w:r>
+      <w:r>
+        <w:t>as the logarithmic model is assuming 0 wind at the 10 m height for a 35 m canopy. So this would give us a refined wind estimate, but does not resolve the fundamental question about why the WRF wind speeds are not lower within the vegetation canopy.</w:t>
+      </w:r>
+      <w:r>
+        <w:t xml:space="preserve"> This refinement is probably only worthwhile IF the model outputs are close to the observed outputs. If there is a big gap, it is unlikely that this will matter.</w:t>
+      </w:r>
+    </w:p>
+    <w:p/>
+    <w:p>
+      <w:r>
+        <w:t>For the Cloud Water Interception project, I would recommend extracting out just the variables of interest from the 3D data set and saving these as a separate WRF file. I think a 90% data reduction could be achieved, which could lead to everything being on a single 16 TB hard drive, instead of on 10. In Python, an xarray object can contain multiple data sets, and there are libraries in Python and C for writing data to netcdf format.</w:t>
       </w:r>
     </w:p>
     <w:p/>
@@ -623,105 +1525,9 @@
         <w:pStyle w:val="Heading2"/>
       </w:pPr>
       <w:r>
-        <w:t>3D Data</w:t>
-      </w:r>
-    </w:p>
-    <w:p/>
-    <w:p>
-      <w:pPr>
-        <w:pStyle w:val="Heading2"/>
-      </w:pPr>
-      <w:r>
         <w:t>Troubleshooting</w:t>
       </w:r>
     </w:p>
-    <w:p>
-      <w:pPr>
-        <w:rPr>
-          <w:b/>
-          <w:bCs/>
-        </w:rPr>
-      </w:pPr>
-      <w:commentRangeStart w:id="9"/>
-      <w:r>
-        <w:rPr>
-          <w:b/>
-          <w:bCs/>
-        </w:rPr>
-        <w:t>How to add an ArcGIS toolbox to ArcGIS and run it</w:t>
-      </w:r>
-      <w:r>
-        <w:rPr>
-          <w:b/>
-          <w:bCs/>
-        </w:rPr>
-        <w:t>?</w:t>
-      </w:r>
-      <w:commentRangeEnd w:id="9"/>
-      <w:r>
-        <w:rPr>
-          <w:rStyle w:val="CommentReference"/>
-        </w:rPr>
-        <w:commentReference w:id="9"/>
-      </w:r>
-    </w:p>
-    <w:p>
-      <w:r>
-        <w:t>Open ArcGIS</w:t>
-      </w:r>
-    </w:p>
-    <w:p>
-      <w:r>
-        <w:t>Right click on</w:t>
-      </w:r>
-      <w:r>
-        <w:t xml:space="preserve"> white space on</w:t>
-      </w:r>
-      <w:r>
-        <w:t xml:space="preserve"> the Toolbox </w:t>
-      </w:r>
-    </w:p>
-    <w:p>
-      <w:r>
-        <w:t>(if the toolbox is not open, it can be found XXXX)</w:t>
-      </w:r>
-    </w:p>
-    <w:p>
-      <w:r>
-        <w:t>Select “Add Toolbox”</w:t>
-      </w:r>
-    </w:p>
-    <w:p>
-      <w:r>
-        <w:t>Navigate to where the XXXX toolbox is stored. (if you did not download it from GitHub, you will need to download it. If you copied all the files from GitHub, it should be wherever you copied them)</w:t>
-      </w:r>
-    </w:p>
-    <w:p>
-      <w:r>
-        <w:t>Open the toolbox and find the tool that you want to use!</w:t>
-      </w:r>
-    </w:p>
-    <w:p/>
-    <w:p>
-      <w:pPr>
-        <w:rPr>
-          <w:b/>
-          <w:bCs/>
-        </w:rPr>
-      </w:pPr>
-      <w:r>
-        <w:rPr>
-          <w:b/>
-          <w:bCs/>
-        </w:rPr>
-        <w:t>I have ArcGIS Pro. Will the Toolbox tool still work?</w:t>
-      </w:r>
-    </w:p>
-    <w:p>
-      <w:r>
-        <w:t>No. ArcGIS Pro uses Python 3 and ArcGIS 10.X uses Python 2. The Toolbox tool is written in a different version of Python, and would need to be adapted to Python 3 and ArcGIS Pro. Please contact me if this is something that is needed.</w:t>
-      </w:r>
-    </w:p>
     <w:p/>
     <w:p>
       <w:pPr>
@@ -824,6 +1630,7 @@
           <w:b/>
           <w:bCs/>
         </w:rPr>
+        <w:lastRenderedPageBreak/>
         <w:t xml:space="preserve">                           C function R_nc4_get_vara_double returned error</w:t>
       </w:r>
     </w:p>
@@ -890,6 +1697,8 @@
         <w:t>(this was not done to avoid getting the order wrong, and there may be an easier tool for this!)</w:t>
       </w:r>
     </w:p>
+    <w:p/>
+    <w:p/>
     <w:p/>
     <w:p>
       <w:pPr>
@@ -927,7 +1736,7 @@
       </w:r>
     </w:p>
   </w:comment>
-  <w:comment w:id="1" w:author="Keyel, Alexander C" w:date="2023-01-06T20:56:00Z" w:initials="KAC">
+  <w:comment w:id="1" w:author="Keyel, Alexander C" w:date="2023-01-06T20:36:00Z" w:initials="KAC">
     <w:p>
       <w:pPr>
         <w:pStyle w:val="CommentText"/>
@@ -939,11 +1748,11 @@
         <w:annotationRef/>
       </w:r>
       <w:r>
-        <w:t>Developed with 10.6. Should work on other versions, but with ArcGIS, there is never a guarantee, which is part of what makes it such a miserable software to work with.</w:t>
+        <w:t>The repository is currently private. We'll need to make it public. Not sure why it was being created as a private repo, but that's what it is.</w:t>
       </w:r>
     </w:p>
   </w:comment>
-  <w:comment w:id="2" w:author="Keyel, Alexander C" w:date="2023-01-06T20:36:00Z" w:initials="KAC">
+  <w:comment w:id="2" w:author="Keyel, Alexander C" w:date="2023-12-27T16:39:00Z" w:initials="AK">
     <w:p>
       <w:pPr>
         <w:pStyle w:val="CommentText"/>
@@ -955,11 +1764,14 @@
         <w:annotationRef/>
       </w:r>
       <w:r>
-        <w:t>The repository is currently private. We'll need to make it public. Not sure why it was being created as a private repo, but that's what it is.</w:t>
+        <w:rPr>
+          <w:highlight w:val="yellow"/>
+        </w:rPr>
+        <w:t>In progress as of 2023-12-27</w:t>
       </w:r>
     </w:p>
   </w:comment>
-  <w:comment w:id="3" w:author="Keyel, Alexander C" w:date="2023-01-06T20:41:00Z" w:initials="KAC">
+  <w:comment w:id="3" w:author="Keyel, Alexander C" w:date="2023-01-06T20:39:00Z" w:initials="KAC">
     <w:p>
       <w:pPr>
         <w:pStyle w:val="CommentText"/>
@@ -971,11 +1783,11 @@
         <w:annotationRef/>
       </w:r>
       <w:r>
-        <w:t>Need to modify from Workflow_v2.R and see if you can make it general to everything.</w:t>
+        <w:t xml:space="preserve">Needs to be updated to the new extraction method. A new processer script needs to be created for Oahu and Kauai - because the Irain variable is missing, the same approach will not work for those and we'll have </w:t>
       </w:r>
     </w:p>
   </w:comment>
-  <w:comment w:id="4" w:author="Keyel, Alexander C" w:date="2023-01-06T20:39:00Z" w:initials="KAC">
+  <w:comment w:id="4" w:author="Keyel, Alexander C" w:date="2023-01-06T21:12:00Z" w:initials="KAC">
     <w:p>
       <w:pPr>
         <w:pStyle w:val="CommentText"/>
@@ -987,11 +1799,11 @@
         <w:annotationRef/>
       </w:r>
       <w:r>
-        <w:t xml:space="preserve">Needs to be updated to the new extraction method. A new processer script needs to be created for Oahu and Kauai - because the Irain variable is missing, the same approach will not work for those and we'll have </w:t>
+        <w:t>How do we handle choice of aggregation? How do we set the different variables up for proper processing?</w:t>
       </w:r>
     </w:p>
   </w:comment>
-  <w:comment w:id="5" w:author="Keyel, Alexander C" w:date="2023-01-06T21:12:00Z" w:initials="KAC">
+  <w:comment w:id="5" w:author="Keyel, Alexander C" w:date="2023-01-06T21:07:00Z" w:initials="KAC">
     <w:p>
       <w:pPr>
         <w:pStyle w:val="CommentText"/>
@@ -1003,11 +1815,11 @@
         <w:annotationRef/>
       </w:r>
       <w:r>
-        <w:t>How do we handle choice of aggregation? How do we set the different variables up for proper processing?</w:t>
+        <w:t>Give more precise numbers for each island</w:t>
       </w:r>
     </w:p>
   </w:comment>
-  <w:comment w:id="6" w:author="Keyel, Alexander C" w:date="2023-01-06T21:07:00Z" w:initials="KAC">
+  <w:comment w:id="6" w:author="Keyel, Alexander C" w:date="2023-01-06T21:09:00Z" w:initials="KAC">
     <w:p>
       <w:pPr>
         <w:pStyle w:val="CommentText"/>
@@ -1019,11 +1831,11 @@
         <w:annotationRef/>
       </w:r>
       <w:r>
-        <w:t>Give more precise numbers for each island</w:t>
+        <w:t>Need an Oahu/Kauai version</w:t>
       </w:r>
     </w:p>
   </w:comment>
-  <w:comment w:id="7" w:author="Keyel, Alexander C" w:date="2023-01-06T21:09:00Z" w:initials="KAC">
+  <w:comment w:id="7" w:author="Keyel, Alexander C" w:date="2023-01-06T21:11:00Z" w:initials="KAC">
     <w:p>
       <w:pPr>
         <w:pStyle w:val="CommentText"/>
@@ -1035,11 +1847,11 @@
         <w:annotationRef/>
       </w:r>
       <w:r>
-        <w:t>Need an Oahu/Kauai version</w:t>
+        <w:t>Needs some cleanup</w:t>
       </w:r>
     </w:p>
   </w:comment>
-  <w:comment w:id="8" w:author="Keyel, Alexander C" w:date="2023-01-06T21:11:00Z" w:initials="KAC">
+  <w:comment w:id="8" w:author="Keyel, Alexander C" w:date="2023-12-22T14:19:00Z" w:initials="KAC">
     <w:p>
       <w:pPr>
         <w:pStyle w:val="CommentText"/>
@@ -1051,23 +1863,7 @@
         <w:annotationRef/>
       </w:r>
       <w:r>
-        <w:t>Needs some cleanup</w:t>
-      </w:r>
-    </w:p>
-  </w:comment>
-  <w:comment w:id="9" w:author="Keyel, Alexander C" w:date="2023-01-06T20:59:00Z" w:initials="KAC">
-    <w:p>
-      <w:pPr>
-        <w:pStyle w:val="CommentText"/>
-      </w:pPr>
-      <w:r>
-        <w:rPr>
-          <w:rStyle w:val="CommentReference"/>
-        </w:rPr>
-        <w:annotationRef/>
-      </w:r>
-      <w:r>
-        <w:t>Need to check that this works when we actually have ArcGIS open. Can add some screen shots.</w:t>
+        <w:t>#**# I think Kristen solved the needing to move files into the hourly_raw folder, but that does not appear to be reflected here. Might be convenient to not have to do this for all the different permutations!</w:t>
       </w:r>
     </w:p>
   </w:comment>
@@ -1077,45 +1873,42 @@
 <file path=word/commentsExtended.xml><?xml version="1.0" encoding="utf-8"?>
 <w15:commentsEx xmlns:wpc="http://schemas.microsoft.com/office/word/2010/wordprocessingCanvas" xmlns:cx="http://schemas.microsoft.com/office/drawing/2014/chartex" xmlns:cx1="http://schemas.microsoft.com/office/drawing/2015/9/8/chartex" xmlns:cx2="http://schemas.microsoft.com/office/drawing/2015/10/21/chartex" xmlns:cx3="http://schemas.microsoft.com/office/drawing/2016/5/9/chartex" xmlns:cx4="http://schemas.microsoft.com/office/drawing/2016/5/10/chartex" xmlns:cx5="http://schemas.microsoft.com/office/drawing/2016/5/11/chartex" xmlns:cx6="http://schemas.microsoft.com/office/drawing/2016/5/12/chartex" xmlns:cx7="http://schemas.microsoft.com/office/drawing/2016/5/13/chartex" xmlns:cx8="http://schemas.microsoft.com/office/drawing/2016/5/14/chartex" xmlns:mc="http://schemas.openxmlformats.org/markup-compatibility/2006" xmlns:aink="http://schemas.microsoft.com/office/drawing/2016/ink" xmlns:am3d="http://schemas.microsoft.com/office/drawing/2017/model3d" xmlns:o="urn:schemas-microsoft-com:office:office" xmlns:oel="http://schemas.microsoft.com/office/2019/extlst" xmlns:r="http://schemas.openxmlformats.org/officeDocument/2006/relationships" xmlns:m="http://schemas.openxmlformats.org/officeDocument/2006/math" xmlns:v="urn:schemas-microsoft-com:vml" xmlns:wp14="http://schemas.microsoft.com/office/word/2010/wordprocessingDrawing" xmlns:wp="http://schemas.openxmlformats.org/drawingml/2006/wordprocessingDrawing" xmlns:w10="urn:schemas-microsoft-com:office:word" xmlns:w="http://schemas.openxmlformats.org/wordprocessingml/2006/main" xmlns:w14="http://schemas.microsoft.com/office/word/2010/wordml" xmlns:w15="http://schemas.microsoft.com/office/word/2012/wordml" xmlns:w16cex="http://schemas.microsoft.com/office/word/2018/wordml/cex" xmlns:w16cid="http://schemas.microsoft.com/office/word/2016/wordml/cid" xmlns:w16="http://schemas.microsoft.com/office/word/2018/wordml" xmlns:w16sdtdh="http://schemas.microsoft.com/office/word/2020/wordml/sdtdatahash" xmlns:w16se="http://schemas.microsoft.com/office/word/2015/wordml/symex" xmlns:wpg="http://schemas.microsoft.com/office/word/2010/wordprocessingGroup" xmlns:wpi="http://schemas.microsoft.com/office/word/2010/wordprocessingInk" xmlns:wne="http://schemas.microsoft.com/office/word/2006/wordml" xmlns:wps="http://schemas.microsoft.com/office/word/2010/wordprocessingShape" mc:Ignorable="w14 w15 w16se w16cid w16 w16cex w16sdtdh wp14">
   <w15:commentEx w15:paraId="3B2850FF" w15:done="0"/>
-  <w15:commentEx w15:paraId="308731FA" w15:done="0"/>
   <w15:commentEx w15:paraId="7C0E4F84" w15:done="0"/>
-  <w15:commentEx w15:paraId="2C08DF72" w15:done="0"/>
+  <w15:commentEx w15:paraId="122EB7EE" w15:done="0"/>
   <w15:commentEx w15:paraId="18E98DA0" w15:done="0"/>
   <w15:commentEx w15:paraId="591DF302" w15:done="0"/>
   <w15:commentEx w15:paraId="4645C7E4" w15:done="0"/>
   <w15:commentEx w15:paraId="74103E7F" w15:done="0"/>
   <w15:commentEx w15:paraId="37F6E10A" w15:done="0"/>
-  <w15:commentEx w15:paraId="61B5603A" w15:done="0"/>
+  <w15:commentEx w15:paraId="2AD9312D" w15:done="0"/>
 </w15:commentsEx>
 </file>
 
 <file path=word/commentsExtensible.xml><?xml version="1.0" encoding="utf-8"?>
-<w16cex:commentsExtensible xmlns:wpc="http://schemas.microsoft.com/office/word/2010/wordprocessingCanvas" xmlns:cx="http://schemas.microsoft.com/office/drawing/2014/chartex" xmlns:cx1="http://schemas.microsoft.com/office/drawing/2015/9/8/chartex" xmlns:cx2="http://schemas.microsoft.com/office/drawing/2015/10/21/chartex" xmlns:cx3="http://schemas.microsoft.com/office/drawing/2016/5/9/chartex" xmlns:cx4="http://schemas.microsoft.com/office/drawing/2016/5/10/chartex" xmlns:cx5="http://schemas.microsoft.com/office/drawing/2016/5/11/chartex" xmlns:cx6="http://schemas.microsoft.com/office/drawing/2016/5/12/chartex" xmlns:cx7="http://schemas.microsoft.com/office/drawing/2016/5/13/chartex" xmlns:cx8="http://schemas.microsoft.com/office/drawing/2016/5/14/chartex" xmlns:mc="http://schemas.openxmlformats.org/markup-compatibility/2006" xmlns:aink="http://schemas.microsoft.com/office/drawing/2016/ink" xmlns:am3d="http://schemas.microsoft.com/office/drawing/2017/model3d" xmlns:o="urn:schemas-microsoft-com:office:office" xmlns:oel="http://schemas.microsoft.com/office/2019/extlst" xmlns:r="http://schemas.openxmlformats.org/officeDocument/2006/relationships" xmlns:m="http://schemas.openxmlformats.org/officeDocument/2006/math" xmlns:v="urn:schemas-microsoft-com:vml" xmlns:wp14="http://schemas.microsoft.com/office/word/2010/wordprocessingDrawing" xmlns:wp="http://schemas.openxmlformats.org/drawingml/2006/wordprocessingDrawing" xmlns:w10="urn:schemas-microsoft-com:office:word" xmlns:w="http://schemas.openxmlformats.org/wordprocessingml/2006/main" xmlns:w14="http://schemas.microsoft.com/office/word/2010/wordml" xmlns:w15="http://schemas.microsoft.com/office/word/2012/wordml" xmlns:w16cex="http://schemas.microsoft.com/office/word/2018/wordml/cex" xmlns:w16cid="http://schemas.microsoft.com/office/word/2016/wordml/cid" xmlns:w16="http://schemas.microsoft.com/office/word/2018/wordml" xmlns:w16sdtdh="http://schemas.microsoft.com/office/word/2020/wordml/sdtdatahash" xmlns:w16se="http://schemas.microsoft.com/office/word/2015/wordml/symex" xmlns:wpg="http://schemas.microsoft.com/office/word/2010/wordprocessingGroup" xmlns:wpi="http://schemas.microsoft.com/office/word/2010/wordprocessingInk" xmlns:wne="http://schemas.microsoft.com/office/word/2006/wordml" xmlns:wps="http://schemas.microsoft.com/office/word/2010/wordprocessingShape" mc:Ignorable="w14 w15 w16se w16cid w16 w16cex w16sdtdh wp14">
+<w16cex:commentsExtensible xmlns:wpc="http://schemas.microsoft.com/office/word/2010/wordprocessingCanvas" xmlns:cx="http://schemas.microsoft.com/office/drawing/2014/chartex" xmlns:cx1="http://schemas.microsoft.com/office/drawing/2015/9/8/chartex" xmlns:cx2="http://schemas.microsoft.com/office/drawing/2015/10/21/chartex" xmlns:cx3="http://schemas.microsoft.com/office/drawing/2016/5/9/chartex" xmlns:cx4="http://schemas.microsoft.com/office/drawing/2016/5/10/chartex" xmlns:cx5="http://schemas.microsoft.com/office/drawing/2016/5/11/chartex" xmlns:cx6="http://schemas.microsoft.com/office/drawing/2016/5/12/chartex" xmlns:cx7="http://schemas.microsoft.com/office/drawing/2016/5/13/chartex" xmlns:cx8="http://schemas.microsoft.com/office/drawing/2016/5/14/chartex" xmlns:cr="http://schemas.microsoft.com/office/comments/2020/reactions" xmlns:mc="http://schemas.openxmlformats.org/markup-compatibility/2006" xmlns:aink="http://schemas.microsoft.com/office/drawing/2016/ink" xmlns:am3d="http://schemas.microsoft.com/office/drawing/2017/model3d" xmlns:o="urn:schemas-microsoft-com:office:office" xmlns:oel="http://schemas.microsoft.com/office/2019/extlst" xmlns:r="http://schemas.openxmlformats.org/officeDocument/2006/relationships" xmlns:m="http://schemas.openxmlformats.org/officeDocument/2006/math" xmlns:v="urn:schemas-microsoft-com:vml" xmlns:wp14="http://schemas.microsoft.com/office/word/2010/wordprocessingDrawing" xmlns:wp="http://schemas.openxmlformats.org/drawingml/2006/wordprocessingDrawing" xmlns:w10="urn:schemas-microsoft-com:office:word" xmlns:w="http://schemas.openxmlformats.org/wordprocessingml/2006/main" xmlns:w14="http://schemas.microsoft.com/office/word/2010/wordml" xmlns:w15="http://schemas.microsoft.com/office/word/2012/wordml" xmlns:w16cex="http://schemas.microsoft.com/office/word/2018/wordml/cex" xmlns:w16cid="http://schemas.microsoft.com/office/word/2016/wordml/cid" xmlns:w16="http://schemas.microsoft.com/office/word/2018/wordml" xmlns:w16sdtdh="http://schemas.microsoft.com/office/word/2020/wordml/sdtdatahash" xmlns:w16se="http://schemas.microsoft.com/office/word/2015/wordml/symex" xmlns:wpg="http://schemas.microsoft.com/office/word/2010/wordprocessingGroup" xmlns:wpi="http://schemas.microsoft.com/office/word/2010/wordprocessingInk" xmlns:wne="http://schemas.microsoft.com/office/word/2006/wordml" xmlns:wps="http://schemas.microsoft.com/office/word/2010/wordprocessingShape" mc:Ignorable="w14 w15 w16se w16cid w16 w16cex w16sdtdh cr wp14">
   <w16cex:commentExtensible w16cex:durableId="27630200" w16cex:dateUtc="2023-01-07T01:24:00Z"/>
-  <w16cex:commentExtensible w16cex:durableId="27630984" w16cex:dateUtc="2023-01-07T01:56:00Z"/>
   <w16cex:commentExtensible w16cex:durableId="276304BA" w16cex:dateUtc="2023-01-07T01:36:00Z"/>
-  <w16cex:commentExtensible w16cex:durableId="276305EA" w16cex:dateUtc="2023-01-07T01:41:00Z"/>
+  <w16cex:commentExtensible w16cex:durableId="084353C8" w16cex:dateUtc="2023-12-27T21:39:00Z"/>
   <w16cex:commentExtensible w16cex:durableId="2763059B" w16cex:dateUtc="2023-01-07T01:39:00Z"/>
   <w16cex:commentExtensible w16cex:durableId="27630D57" w16cex:dateUtc="2023-01-07T02:12:00Z"/>
   <w16cex:commentExtensible w16cex:durableId="27630C29" w16cex:dateUtc="2023-01-07T02:07:00Z"/>
   <w16cex:commentExtensible w16cex:durableId="27630C77" w16cex:dateUtc="2023-01-07T02:09:00Z"/>
   <w16cex:commentExtensible w16cex:durableId="27630D06" w16cex:dateUtc="2023-01-07T02:11:00Z"/>
-  <w16cex:commentExtensible w16cex:durableId="27630A45" w16cex:dateUtc="2023-01-07T01:59:00Z"/>
+  <w16cex:commentExtensible w16cex:durableId="62FEED93" w16cex:dateUtc="2023-12-22T19:19:00Z"/>
 </w16cex:commentsExtensible>
 </file>
 
 <file path=word/commentsIds.xml><?xml version="1.0" encoding="utf-8"?>
 <w16cid:commentsIds xmlns:wpc="http://schemas.microsoft.com/office/word/2010/wordprocessingCanvas" xmlns:cx="http://schemas.microsoft.com/office/drawing/2014/chartex" xmlns:cx1="http://schemas.microsoft.com/office/drawing/2015/9/8/chartex" xmlns:cx2="http://schemas.microsoft.com/office/drawing/2015/10/21/chartex" xmlns:cx3="http://schemas.microsoft.com/office/drawing/2016/5/9/chartex" xmlns:cx4="http://schemas.microsoft.com/office/drawing/2016/5/10/chartex" xmlns:cx5="http://schemas.microsoft.com/office/drawing/2016/5/11/chartex" xmlns:cx6="http://schemas.microsoft.com/office/drawing/2016/5/12/chartex" xmlns:cx7="http://schemas.microsoft.com/office/drawing/2016/5/13/chartex" xmlns:cx8="http://schemas.microsoft.com/office/drawing/2016/5/14/chartex" xmlns:mc="http://schemas.openxmlformats.org/markup-compatibility/2006" xmlns:aink="http://schemas.microsoft.com/office/drawing/2016/ink" xmlns:am3d="http://schemas.microsoft.com/office/drawing/2017/model3d" xmlns:o="urn:schemas-microsoft-com:office:office" xmlns:oel="http://schemas.microsoft.com/office/2019/extlst" xmlns:r="http://schemas.openxmlformats.org/officeDocument/2006/relationships" xmlns:m="http://schemas.openxmlformats.org/officeDocument/2006/math" xmlns:v="urn:schemas-microsoft-com:vml" xmlns:wp14="http://schemas.microsoft.com/office/word/2010/wordprocessingDrawing" xmlns:wp="http://schemas.openxmlformats.org/drawingml/2006/wordprocessingDrawing" xmlns:w10="urn:schemas-microsoft-com:office:word" xmlns:w="http://schemas.openxmlformats.org/wordprocessingml/2006/main" xmlns:w14="http://schemas.microsoft.com/office/word/2010/wordml" xmlns:w15="http://schemas.microsoft.com/office/word/2012/wordml" xmlns:w16cex="http://schemas.microsoft.com/office/word/2018/wordml/cex" xmlns:w16cid="http://schemas.microsoft.com/office/word/2016/wordml/cid" xmlns:w16="http://schemas.microsoft.com/office/word/2018/wordml" xmlns:w16sdtdh="http://schemas.microsoft.com/office/word/2020/wordml/sdtdatahash" xmlns:w16se="http://schemas.microsoft.com/office/word/2015/wordml/symex" xmlns:wpg="http://schemas.microsoft.com/office/word/2010/wordprocessingGroup" xmlns:wpi="http://schemas.microsoft.com/office/word/2010/wordprocessingInk" xmlns:wne="http://schemas.microsoft.com/office/word/2006/wordml" xmlns:wps="http://schemas.microsoft.com/office/word/2010/wordprocessingShape" mc:Ignorable="w14 w15 w16se w16cid w16 w16cex w16sdtdh wp14">
   <w16cid:commentId w16cid:paraId="3B2850FF" w16cid:durableId="27630200"/>
-  <w16cid:commentId w16cid:paraId="308731FA" w16cid:durableId="27630984"/>
   <w16cid:commentId w16cid:paraId="7C0E4F84" w16cid:durableId="276304BA"/>
-  <w16cid:commentId w16cid:paraId="2C08DF72" w16cid:durableId="276305EA"/>
+  <w16cid:commentId w16cid:paraId="122EB7EE" w16cid:durableId="084353C8"/>
   <w16cid:commentId w16cid:paraId="18E98DA0" w16cid:durableId="2763059B"/>
   <w16cid:commentId w16cid:paraId="591DF302" w16cid:durableId="27630D57"/>
   <w16cid:commentId w16cid:paraId="4645C7E4" w16cid:durableId="27630C29"/>
   <w16cid:commentId w16cid:paraId="74103E7F" w16cid:durableId="27630C77"/>
   <w16cid:commentId w16cid:paraId="37F6E10A" w16cid:durableId="27630D06"/>
-  <w16cid:commentId w16cid:paraId="61B5603A" w16cid:durableId="27630A45"/>
+  <w16cid:commentId w16cid:paraId="2AD9312D" w16cid:durableId="62FEED93"/>
 </w16cid:commentsIds>
 </file>
 

</xml_diff>